<commit_message>
Atualização nos diagramas da documentação.
</commit_message>
<xml_diff>
--- a/doc/Relatório Técnico.docx
+++ b/doc/Relatório Técnico.docx
@@ -771,6 +771,26 @@
         </w:rPr>
         <w:t>Diagrama de blocos do hardware</w:t>
       </w:r>
+    </w:p>
+    <w:p>
+      <w:pPr>
+        <w:pBdr>
+          <w:top w:val="nil"/>
+          <w:left w:val="nil"/>
+          <w:bottom w:val="nil"/>
+          <w:right w:val="nil"/>
+          <w:between w:val="nil"/>
+        </w:pBdr>
+        <w:spacing w:after="0"/>
+        <w:ind w:firstLine="567"/>
+        <w:rPr>
+          <w:rFonts w:ascii="Times New Roman" w:eastAsia="Times New Roman" w:hAnsi="Times New Roman" w:cs="Times New Roman"/>
+          <w:b/>
+          <w:color w:val="000000"/>
+          <w:sz w:val="24"/>
+          <w:szCs w:val="24"/>
+        </w:rPr>
+      </w:pPr>
     </w:p>
     <w:p>
       <w:pPr>
@@ -1032,18 +1052,7 @@
           <w:sz w:val="24"/>
           <w:szCs w:val="24"/>
         </w:rPr>
-        <w:t>: Regu</w:t>
-      </w:r>
-      <w:bookmarkStart w:id="0" w:name="_GoBack"/>
-      <w:bookmarkEnd w:id="0"/>
-      <w:r>
-        <w:rPr>
-          <w:rFonts w:ascii="Times New Roman" w:eastAsia="Times New Roman" w:hAnsi="Times New Roman" w:cs="Times New Roman"/>
-          <w:color w:val="000000"/>
-          <w:sz w:val="24"/>
-          <w:szCs w:val="24"/>
-        </w:rPr>
-        <w:t xml:space="preserve">la o limite para operação dos </w:t>
+        <w:t xml:space="preserve">: Regula o limite para operação dos </w:t>
       </w:r>
       <w:proofErr w:type="spellStart"/>
       <w:r>
@@ -1221,6 +1230,26 @@
           <w:between w:val="nil"/>
         </w:pBdr>
         <w:spacing w:after="0"/>
+        <w:ind w:firstLine="567"/>
+        <w:rPr>
+          <w:rFonts w:ascii="Times New Roman" w:eastAsia="Times New Roman" w:hAnsi="Times New Roman" w:cs="Times New Roman"/>
+          <w:b/>
+          <w:color w:val="000000"/>
+          <w:sz w:val="24"/>
+          <w:szCs w:val="24"/>
+        </w:rPr>
+      </w:pPr>
+    </w:p>
+    <w:p>
+      <w:pPr>
+        <w:pBdr>
+          <w:top w:val="nil"/>
+          <w:left w:val="nil"/>
+          <w:bottom w:val="nil"/>
+          <w:right w:val="nil"/>
+          <w:between w:val="nil"/>
+        </w:pBdr>
+        <w:spacing w:after="0"/>
         <w:ind w:left="-709" w:hanging="851"/>
         <w:rPr>
           <w:rFonts w:ascii="Times New Roman" w:eastAsia="Times New Roman" w:hAnsi="Times New Roman" w:cs="Times New Roman"/>
@@ -1231,6 +1260,9 @@
         </w:rPr>
       </w:pPr>
       <w:r>
+        <w:rPr>
+          <w:noProof/>
+        </w:rPr>
         <w:drawing>
           <wp:inline distT="0" distB="0" distL="0" distR="0">
             <wp:extent cx="7334250" cy="3228305"/>
@@ -1652,6 +1684,35 @@
           <w:right w:val="nil"/>
           <w:between w:val="nil"/>
         </w:pBdr>
+        <w:spacing w:after="0"/>
+        <w:ind w:firstLine="567"/>
+        <w:rPr>
+          <w:rFonts w:ascii="Times New Roman" w:eastAsia="Times New Roman" w:hAnsi="Times New Roman" w:cs="Times New Roman"/>
+          <w:b/>
+          <w:color w:val="000000"/>
+          <w:sz w:val="24"/>
+          <w:szCs w:val="24"/>
+        </w:rPr>
+      </w:pPr>
+      <w:r>
+        <w:rPr>
+          <w:rFonts w:ascii="Times New Roman" w:eastAsia="Times New Roman" w:hAnsi="Times New Roman" w:cs="Times New Roman"/>
+          <w:color w:val="000000"/>
+          <w:sz w:val="24"/>
+          <w:szCs w:val="24"/>
+        </w:rPr>
+        <w:t>Segue abaixo o código da aplicação principal do firmware:</w:t>
+      </w:r>
+    </w:p>
+    <w:p>
+      <w:pPr>
+        <w:pBdr>
+          <w:top w:val="nil"/>
+          <w:left w:val="nil"/>
+          <w:bottom w:val="nil"/>
+          <w:right w:val="nil"/>
+          <w:between w:val="nil"/>
+        </w:pBdr>
         <w:ind w:firstLine="567"/>
         <w:jc w:val="both"/>
         <w:rPr>
@@ -1661,15 +1722,6 @@
           <w:szCs w:val="24"/>
         </w:rPr>
       </w:pPr>
-      <w:r>
-        <w:rPr>
-          <w:rFonts w:ascii="Times New Roman" w:eastAsia="Times New Roman" w:hAnsi="Times New Roman" w:cs="Times New Roman"/>
-          <w:color w:val="000000"/>
-          <w:sz w:val="24"/>
-          <w:szCs w:val="24"/>
-        </w:rPr>
-        <w:t>Segue abaixo o código da aplicação principal do firmware:</w:t>
-      </w:r>
     </w:p>
     <w:p>
       <w:pPr>
@@ -2713,6 +2765,7 @@
           <w:sz w:val="20"/>
           <w:szCs w:val="20"/>
         </w:rPr>
+        <w:lastRenderedPageBreak/>
         <w:t>#include</w:t>
       </w:r>
       <w:r>
@@ -6981,6 +7034,7 @@
           <w:sz w:val="20"/>
           <w:szCs w:val="20"/>
         </w:rPr>
+        <w:lastRenderedPageBreak/>
         <w:tab/>
       </w:r>
       <w:r>
@@ -7026,7 +7080,6 @@
           <w:sz w:val="20"/>
           <w:szCs w:val="20"/>
         </w:rPr>
-        <w:lastRenderedPageBreak/>
         <w:tab/>
       </w:r>
       <w:r>
@@ -12988,6 +13041,15 @@
         </w:rPr>
         <w:t>}</w:t>
       </w:r>
+      <w:r>
+        <w:rPr>
+          <w:rFonts w:ascii="Courier New" w:hAnsi="Courier New" w:cs="Courier New"/>
+          <w:color w:val="000000"/>
+          <w:sz w:val="20"/>
+          <w:szCs w:val="20"/>
+        </w:rPr>
+        <w:br/>
+      </w:r>
     </w:p>
     <w:p>
       <w:pPr>
@@ -13004,15 +13066,7 @@
           <w:sz w:val="24"/>
           <w:szCs w:val="24"/>
         </w:rPr>
-        <w:t xml:space="preserve">Para </w:t>
-      </w:r>
-      <w:r>
-        <w:rPr>
-          <w:rFonts w:ascii="Times New Roman" w:eastAsia="Times New Roman" w:hAnsi="Times New Roman" w:cs="Times New Roman"/>
-          <w:sz w:val="24"/>
-          <w:szCs w:val="24"/>
-        </w:rPr>
-        <w:t>troca de mensagens entre as tarefas, foi estabelecido um tipo padrão de mensagem, que se encontra no arquivo “</w:t>
+        <w:t>Para troca de mensagens entre as tarefas, foi estabelecido um tipo padrão de mensagem, que se encontra no arquivo “</w:t>
       </w:r>
       <w:proofErr w:type="spellStart"/>
       <w:r>
@@ -13039,15 +13093,6 @@
         <w:autoSpaceDN w:val="0"/>
         <w:adjustRightInd w:val="0"/>
         <w:spacing w:after="0" w:line="240" w:lineRule="auto"/>
-        <w:rPr>
-          <w:rFonts w:ascii="Courier New" w:hAnsi="Courier New" w:cs="Courier New"/>
-          <w:sz w:val="20"/>
-          <w:szCs w:val="20"/>
-        </w:rPr>
-      </w:pPr>
-      <w:proofErr w:type="spellStart"/>
-      <w:proofErr w:type="gramStart"/>
-      <w:r>
         <w:rPr>
           <w:rFonts w:ascii="Courier New" w:hAnsi="Courier New" w:cs="Courier New"/>
           <w:b/>
@@ -13056,20 +13101,22 @@
           <w:sz w:val="20"/>
           <w:szCs w:val="20"/>
         </w:rPr>
-        <w:t>typedef</w:t>
-      </w:r>
-      <w:proofErr w:type="spellEnd"/>
-      <w:proofErr w:type="gramEnd"/>
-      <w:r>
-        <w:rPr>
-          <w:rFonts w:ascii="Courier New" w:hAnsi="Courier New" w:cs="Courier New"/>
-          <w:color w:val="000000"/>
-          <w:sz w:val="20"/>
-          <w:szCs w:val="20"/>
-        </w:rPr>
-        <w:t xml:space="preserve"> </w:t>
-      </w:r>
-      <w:proofErr w:type="spellStart"/>
+      </w:pPr>
+    </w:p>
+    <w:p>
+      <w:pPr>
+        <w:autoSpaceDE w:val="0"/>
+        <w:autoSpaceDN w:val="0"/>
+        <w:adjustRightInd w:val="0"/>
+        <w:spacing w:after="0" w:line="240" w:lineRule="auto"/>
+        <w:rPr>
+          <w:rFonts w:ascii="Courier New" w:hAnsi="Courier New" w:cs="Courier New"/>
+          <w:sz w:val="20"/>
+          <w:szCs w:val="20"/>
+        </w:rPr>
+      </w:pPr>
+      <w:proofErr w:type="spellStart"/>
+      <w:proofErr w:type="gramStart"/>
       <w:r>
         <w:rPr>
           <w:rFonts w:ascii="Courier New" w:hAnsi="Courier New" w:cs="Courier New"/>
@@ -13079,6 +13126,29 @@
           <w:sz w:val="20"/>
           <w:szCs w:val="20"/>
         </w:rPr>
+        <w:t>typedef</w:t>
+      </w:r>
+      <w:proofErr w:type="spellEnd"/>
+      <w:proofErr w:type="gramEnd"/>
+      <w:r>
+        <w:rPr>
+          <w:rFonts w:ascii="Courier New" w:hAnsi="Courier New" w:cs="Courier New"/>
+          <w:color w:val="000000"/>
+          <w:sz w:val="20"/>
+          <w:szCs w:val="20"/>
+        </w:rPr>
+        <w:t xml:space="preserve"> </w:t>
+      </w:r>
+      <w:proofErr w:type="spellStart"/>
+      <w:r>
+        <w:rPr>
+          <w:rFonts w:ascii="Courier New" w:hAnsi="Courier New" w:cs="Courier New"/>
+          <w:b/>
+          <w:bCs/>
+          <w:color w:val="7F0055"/>
+          <w:sz w:val="20"/>
+          <w:szCs w:val="20"/>
+        </w:rPr>
         <w:t>enum</w:t>
       </w:r>
       <w:proofErr w:type="spellEnd"/>
@@ -13813,6 +13883,15 @@
         </w:rPr>
         <w:t>);</w:t>
       </w:r>
+      <w:r>
+        <w:rPr>
+          <w:rFonts w:ascii="Courier New" w:hAnsi="Courier New" w:cs="Courier New"/>
+          <w:color w:val="000000"/>
+          <w:sz w:val="20"/>
+          <w:szCs w:val="20"/>
+        </w:rPr>
+        <w:br/>
+      </w:r>
     </w:p>
     <w:p>
       <w:pPr>
@@ -13932,7 +14011,25 @@
           <w:sz w:val="24"/>
           <w:szCs w:val="24"/>
         </w:rPr>
-        <w:t xml:space="preserve">ar dados para os módulos consumidores das informações geradas por esses serviços. Esse </w:t>
+        <w:t xml:space="preserve">ar dados para os módulos consumidores das informações geradas por esses </w:t>
+      </w:r>
+      <w:proofErr w:type="gramStart"/>
+      <w:r>
+        <w:rPr>
+          <w:rFonts w:ascii="Times New Roman" w:eastAsia="Times New Roman" w:hAnsi="Times New Roman" w:cs="Times New Roman"/>
+          <w:sz w:val="24"/>
+          <w:szCs w:val="24"/>
+        </w:rPr>
+        <w:t>serviços</w:t>
+      </w:r>
+      <w:proofErr w:type="gramEnd"/>
+      <w:r>
+        <w:rPr>
+          <w:rFonts w:ascii="Times New Roman" w:eastAsia="Times New Roman" w:hAnsi="Times New Roman" w:cs="Times New Roman"/>
+          <w:sz w:val="24"/>
+          <w:szCs w:val="24"/>
+        </w:rPr>
+        <w:t xml:space="preserve">. Esse </w:t>
       </w:r>
       <w:proofErr w:type="spellStart"/>
       <w:r>
@@ -13994,7 +14091,32 @@
           <w:sz w:val="24"/>
           <w:szCs w:val="24"/>
         </w:rPr>
-        <w:t xml:space="preserve"> Para isso, deve ser definido um ponteiro de função em cada serviço. Segue abaixo o código da implementação desse ponteiro de </w:t>
+        <w:t xml:space="preserve"> Para isso, deve ser definido um ponteiro de função em cada </w:t>
+      </w:r>
+      <w:r>
+        <w:rPr>
+          <w:rFonts w:ascii="Times New Roman" w:eastAsia="Times New Roman" w:hAnsi="Times New Roman" w:cs="Times New Roman"/>
+          <w:sz w:val="24"/>
+          <w:szCs w:val="24"/>
+        </w:rPr>
+        <w:lastRenderedPageBreak/>
+        <w:t>se</w:t>
+      </w:r>
+      <w:r>
+        <w:rPr>
+          <w:rFonts w:ascii="Times New Roman" w:eastAsia="Times New Roman" w:hAnsi="Times New Roman" w:cs="Times New Roman"/>
+          <w:sz w:val="24"/>
+          <w:szCs w:val="24"/>
+        </w:rPr>
+        <w:t xml:space="preserve">rviço. Segue abaixo a implementação </w:t>
+      </w:r>
+      <w:r>
+        <w:rPr>
+          <w:rFonts w:ascii="Times New Roman" w:eastAsia="Times New Roman" w:hAnsi="Times New Roman" w:cs="Times New Roman"/>
+          <w:sz w:val="24"/>
+          <w:szCs w:val="24"/>
+        </w:rPr>
+        <w:t xml:space="preserve">desse ponteiro de </w:t>
       </w:r>
       <w:proofErr w:type="spellStart"/>
       <w:r>
@@ -14048,6 +14170,7 @@
         </w:rPr>
         <w:t xml:space="preserve">do </w:t>
       </w:r>
+      <w:proofErr w:type="spellStart"/>
       <w:r>
         <w:rPr>
           <w:rFonts w:ascii="Times New Roman" w:eastAsia="Times New Roman" w:hAnsi="Times New Roman" w:cs="Times New Roman"/>
@@ -14056,13 +14179,25 @@
         </w:rPr>
         <w:t>acelerômetro.</w:t>
       </w:r>
-    </w:p>
-    <w:p>
-      <w:pPr>
-        <w:autoSpaceDE w:val="0"/>
-        <w:autoSpaceDN w:val="0"/>
-        <w:adjustRightInd w:val="0"/>
-        <w:spacing w:after="0" w:line="240" w:lineRule="auto"/>
+      <w:proofErr w:type="spellEnd"/>
+      <w:r>
+        <w:rPr>
+          <w:rFonts w:ascii="Times New Roman" w:eastAsia="Times New Roman" w:hAnsi="Times New Roman" w:cs="Times New Roman"/>
+          <w:sz w:val="24"/>
+          <w:szCs w:val="24"/>
+        </w:rPr>
+        <w:br/>
+      </w:r>
+      <w:r>
+        <w:rPr>
+          <w:rFonts w:ascii="Times New Roman" w:eastAsia="Times New Roman" w:hAnsi="Times New Roman" w:cs="Times New Roman"/>
+          <w:sz w:val="24"/>
+          <w:szCs w:val="24"/>
+        </w:rPr>
+        <w:br/>
+      </w:r>
+      <w:proofErr w:type="spellStart"/>
+      <w:r>
         <w:rPr>
           <w:rFonts w:ascii="Courier New" w:hAnsi="Courier New" w:cs="Courier New"/>
           <w:b/>
@@ -14071,6 +14206,70 @@
           <w:sz w:val="20"/>
           <w:szCs w:val="20"/>
         </w:rPr>
+        <w:t>static</w:t>
+      </w:r>
+      <w:proofErr w:type="spellEnd"/>
+      <w:r>
+        <w:rPr>
+          <w:rFonts w:ascii="Courier New" w:hAnsi="Courier New" w:cs="Courier New"/>
+          <w:color w:val="000000"/>
+          <w:sz w:val="20"/>
+          <w:szCs w:val="20"/>
+        </w:rPr>
+        <w:t xml:space="preserve"> </w:t>
+      </w:r>
+      <w:proofErr w:type="spellStart"/>
+      <w:r>
+        <w:rPr>
+          <w:rFonts w:ascii="Courier New" w:hAnsi="Courier New" w:cs="Courier New"/>
+          <w:color w:val="005032"/>
+          <w:sz w:val="20"/>
+          <w:szCs w:val="20"/>
+        </w:rPr>
+        <w:t>callback_t</w:t>
+      </w:r>
+      <w:proofErr w:type="spellEnd"/>
+      <w:r>
+        <w:rPr>
+          <w:rFonts w:ascii="Courier New" w:hAnsi="Courier New" w:cs="Courier New"/>
+          <w:color w:val="000000"/>
+          <w:sz w:val="20"/>
+          <w:szCs w:val="20"/>
+        </w:rPr>
+        <w:t xml:space="preserve"> </w:t>
+      </w:r>
+      <w:proofErr w:type="spellStart"/>
+      <w:r>
+        <w:rPr>
+          <w:rFonts w:ascii="Courier New" w:hAnsi="Courier New" w:cs="Courier New"/>
+          <w:color w:val="000000"/>
+          <w:sz w:val="20"/>
+          <w:szCs w:val="20"/>
+        </w:rPr>
+        <w:t>tx_callback</w:t>
+      </w:r>
+      <w:proofErr w:type="spellEnd"/>
+      <w:r>
+        <w:rPr>
+          <w:rFonts w:ascii="Courier New" w:hAnsi="Courier New" w:cs="Courier New"/>
+          <w:color w:val="000000"/>
+          <w:sz w:val="20"/>
+          <w:szCs w:val="20"/>
+        </w:rPr>
+        <w:t>;</w:t>
+      </w:r>
+    </w:p>
+    <w:p>
+      <w:pPr>
+        <w:autoSpaceDE w:val="0"/>
+        <w:autoSpaceDN w:val="0"/>
+        <w:adjustRightInd w:val="0"/>
+        <w:spacing w:after="0" w:line="240" w:lineRule="auto"/>
+        <w:rPr>
+          <w:rFonts w:ascii="Courier New" w:hAnsi="Courier New" w:cs="Courier New"/>
+          <w:sz w:val="20"/>
+          <w:szCs w:val="20"/>
+        </w:rPr>
       </w:pPr>
       <w:proofErr w:type="spellStart"/>
       <w:proofErr w:type="gramStart"/>
@@ -14083,7 +14282,7 @@
           <w:sz w:val="20"/>
           <w:szCs w:val="20"/>
         </w:rPr>
-        <w:t>static</w:t>
+        <w:t>void</w:t>
       </w:r>
       <w:proofErr w:type="spellEnd"/>
       <w:proofErr w:type="gramEnd"/>
@@ -14100,6 +14299,28 @@
       <w:r>
         <w:rPr>
           <w:rFonts w:ascii="Courier New" w:hAnsi="Courier New" w:cs="Courier New"/>
+          <w:b/>
+          <w:bCs/>
+          <w:color w:val="000000"/>
+          <w:sz w:val="20"/>
+          <w:szCs w:val="20"/>
+        </w:rPr>
+        <w:t>Accelerometer_setCallback</w:t>
+      </w:r>
+      <w:proofErr w:type="spellEnd"/>
+      <w:r>
+        <w:rPr>
+          <w:rFonts w:ascii="Courier New" w:hAnsi="Courier New" w:cs="Courier New"/>
+          <w:color w:val="000000"/>
+          <w:sz w:val="20"/>
+          <w:szCs w:val="20"/>
+        </w:rPr>
+        <w:t>(</w:t>
+      </w:r>
+      <w:proofErr w:type="spellStart"/>
+      <w:r>
+        <w:rPr>
+          <w:rFonts w:ascii="Courier New" w:hAnsi="Courier New" w:cs="Courier New"/>
           <w:color w:val="005032"/>
           <w:sz w:val="20"/>
           <w:szCs w:val="20"/>
@@ -14114,35 +14335,55 @@
           <w:sz w:val="20"/>
           <w:szCs w:val="20"/>
         </w:rPr>
-        <w:t xml:space="preserve"> </w:t>
-      </w:r>
-      <w:proofErr w:type="spellStart"/>
-      <w:r>
-        <w:rPr>
-          <w:rFonts w:ascii="Courier New" w:hAnsi="Courier New" w:cs="Courier New"/>
-          <w:color w:val="000000"/>
-          <w:sz w:val="20"/>
-          <w:szCs w:val="20"/>
-        </w:rPr>
-        <w:t>tx_callback</w:t>
-      </w:r>
-      <w:proofErr w:type="spellEnd"/>
-      <w:r>
-        <w:rPr>
-          <w:rFonts w:ascii="Courier New" w:hAnsi="Courier New" w:cs="Courier New"/>
-          <w:color w:val="000000"/>
-          <w:sz w:val="20"/>
-          <w:szCs w:val="20"/>
-        </w:rPr>
-        <w:t>;</w:t>
-      </w:r>
-    </w:p>
-    <w:p>
-      <w:pPr>
-        <w:autoSpaceDE w:val="0"/>
-        <w:autoSpaceDN w:val="0"/>
-        <w:adjustRightInd w:val="0"/>
-        <w:spacing w:after="0" w:line="240" w:lineRule="auto"/>
+        <w:t xml:space="preserve"> c)</w:t>
+      </w:r>
+    </w:p>
+    <w:p>
+      <w:pPr>
+        <w:autoSpaceDE w:val="0"/>
+        <w:autoSpaceDN w:val="0"/>
+        <w:adjustRightInd w:val="0"/>
+        <w:spacing w:after="0" w:line="240" w:lineRule="auto"/>
+        <w:rPr>
+          <w:rFonts w:ascii="Courier New" w:hAnsi="Courier New" w:cs="Courier New"/>
+          <w:sz w:val="20"/>
+          <w:szCs w:val="20"/>
+        </w:rPr>
+      </w:pPr>
+      <w:r>
+        <w:rPr>
+          <w:rFonts w:ascii="Courier New" w:hAnsi="Courier New" w:cs="Courier New"/>
+          <w:color w:val="000000"/>
+          <w:sz w:val="20"/>
+          <w:szCs w:val="20"/>
+        </w:rPr>
+        <w:t>{</w:t>
+      </w:r>
+    </w:p>
+    <w:p>
+      <w:pPr>
+        <w:autoSpaceDE w:val="0"/>
+        <w:autoSpaceDN w:val="0"/>
+        <w:adjustRightInd w:val="0"/>
+        <w:spacing w:after="0" w:line="240" w:lineRule="auto"/>
+        <w:rPr>
+          <w:rFonts w:ascii="Courier New" w:hAnsi="Courier New" w:cs="Courier New"/>
+          <w:sz w:val="20"/>
+          <w:szCs w:val="20"/>
+        </w:rPr>
+      </w:pPr>
+      <w:r>
+        <w:rPr>
+          <w:rFonts w:ascii="Courier New" w:hAnsi="Courier New" w:cs="Courier New"/>
+          <w:color w:val="000000"/>
+          <w:sz w:val="20"/>
+          <w:szCs w:val="20"/>
+        </w:rPr>
+        <w:tab/>
+      </w:r>
+      <w:proofErr w:type="spellStart"/>
+      <w:proofErr w:type="gramStart"/>
+      <w:r>
         <w:rPr>
           <w:rFonts w:ascii="Courier New" w:hAnsi="Courier New" w:cs="Courier New"/>
           <w:b/>
@@ -14151,157 +14392,6 @@
           <w:sz w:val="20"/>
           <w:szCs w:val="20"/>
         </w:rPr>
-      </w:pPr>
-    </w:p>
-    <w:p>
-      <w:pPr>
-        <w:autoSpaceDE w:val="0"/>
-        <w:autoSpaceDN w:val="0"/>
-        <w:adjustRightInd w:val="0"/>
-        <w:spacing w:after="0" w:line="240" w:lineRule="auto"/>
-        <w:rPr>
-          <w:rFonts w:ascii="Courier New" w:hAnsi="Courier New" w:cs="Courier New"/>
-          <w:b/>
-          <w:bCs/>
-          <w:color w:val="7F0055"/>
-          <w:sz w:val="20"/>
-          <w:szCs w:val="20"/>
-        </w:rPr>
-      </w:pPr>
-    </w:p>
-    <w:p>
-      <w:pPr>
-        <w:autoSpaceDE w:val="0"/>
-        <w:autoSpaceDN w:val="0"/>
-        <w:adjustRightInd w:val="0"/>
-        <w:spacing w:after="0" w:line="240" w:lineRule="auto"/>
-        <w:rPr>
-          <w:rFonts w:ascii="Courier New" w:hAnsi="Courier New" w:cs="Courier New"/>
-          <w:sz w:val="20"/>
-          <w:szCs w:val="20"/>
-        </w:rPr>
-      </w:pPr>
-      <w:proofErr w:type="spellStart"/>
-      <w:proofErr w:type="gramStart"/>
-      <w:r>
-        <w:rPr>
-          <w:rFonts w:ascii="Courier New" w:hAnsi="Courier New" w:cs="Courier New"/>
-          <w:b/>
-          <w:bCs/>
-          <w:color w:val="7F0055"/>
-          <w:sz w:val="20"/>
-          <w:szCs w:val="20"/>
-        </w:rPr>
-        <w:t>void</w:t>
-      </w:r>
-      <w:proofErr w:type="spellEnd"/>
-      <w:proofErr w:type="gramEnd"/>
-      <w:r>
-        <w:rPr>
-          <w:rFonts w:ascii="Courier New" w:hAnsi="Courier New" w:cs="Courier New"/>
-          <w:color w:val="000000"/>
-          <w:sz w:val="20"/>
-          <w:szCs w:val="20"/>
-        </w:rPr>
-        <w:t xml:space="preserve"> </w:t>
-      </w:r>
-      <w:proofErr w:type="spellStart"/>
-      <w:r>
-        <w:rPr>
-          <w:rFonts w:ascii="Courier New" w:hAnsi="Courier New" w:cs="Courier New"/>
-          <w:b/>
-          <w:bCs/>
-          <w:color w:val="000000"/>
-          <w:sz w:val="20"/>
-          <w:szCs w:val="20"/>
-        </w:rPr>
-        <w:t>Accelerometer_setCallback</w:t>
-      </w:r>
-      <w:proofErr w:type="spellEnd"/>
-      <w:r>
-        <w:rPr>
-          <w:rFonts w:ascii="Courier New" w:hAnsi="Courier New" w:cs="Courier New"/>
-          <w:color w:val="000000"/>
-          <w:sz w:val="20"/>
-          <w:szCs w:val="20"/>
-        </w:rPr>
-        <w:t>(</w:t>
-      </w:r>
-      <w:proofErr w:type="spellStart"/>
-      <w:r>
-        <w:rPr>
-          <w:rFonts w:ascii="Courier New" w:hAnsi="Courier New" w:cs="Courier New"/>
-          <w:color w:val="005032"/>
-          <w:sz w:val="20"/>
-          <w:szCs w:val="20"/>
-        </w:rPr>
-        <w:t>callback_t</w:t>
-      </w:r>
-      <w:proofErr w:type="spellEnd"/>
-      <w:r>
-        <w:rPr>
-          <w:rFonts w:ascii="Courier New" w:hAnsi="Courier New" w:cs="Courier New"/>
-          <w:color w:val="000000"/>
-          <w:sz w:val="20"/>
-          <w:szCs w:val="20"/>
-        </w:rPr>
-        <w:t xml:space="preserve"> c)</w:t>
-      </w:r>
-    </w:p>
-    <w:p>
-      <w:pPr>
-        <w:autoSpaceDE w:val="0"/>
-        <w:autoSpaceDN w:val="0"/>
-        <w:adjustRightInd w:val="0"/>
-        <w:spacing w:after="0" w:line="240" w:lineRule="auto"/>
-        <w:rPr>
-          <w:rFonts w:ascii="Courier New" w:hAnsi="Courier New" w:cs="Courier New"/>
-          <w:sz w:val="20"/>
-          <w:szCs w:val="20"/>
-        </w:rPr>
-      </w:pPr>
-      <w:r>
-        <w:rPr>
-          <w:rFonts w:ascii="Courier New" w:hAnsi="Courier New" w:cs="Courier New"/>
-          <w:color w:val="000000"/>
-          <w:sz w:val="20"/>
-          <w:szCs w:val="20"/>
-        </w:rPr>
-        <w:t>{</w:t>
-      </w:r>
-    </w:p>
-    <w:p>
-      <w:pPr>
-        <w:autoSpaceDE w:val="0"/>
-        <w:autoSpaceDN w:val="0"/>
-        <w:adjustRightInd w:val="0"/>
-        <w:spacing w:after="0" w:line="240" w:lineRule="auto"/>
-        <w:rPr>
-          <w:rFonts w:ascii="Courier New" w:hAnsi="Courier New" w:cs="Courier New"/>
-          <w:sz w:val="20"/>
-          <w:szCs w:val="20"/>
-        </w:rPr>
-      </w:pPr>
-      <w:r>
-        <w:rPr>
-          <w:rFonts w:ascii="Courier New" w:hAnsi="Courier New" w:cs="Courier New"/>
-          <w:color w:val="000000"/>
-          <w:sz w:val="20"/>
-          <w:szCs w:val="20"/>
-        </w:rPr>
-        <w:tab/>
-      </w:r>
-      <w:proofErr w:type="spellStart"/>
-      <w:proofErr w:type="gramStart"/>
-      <w:r>
-        <w:rPr>
-          <w:rFonts w:ascii="Courier New" w:hAnsi="Courier New" w:cs="Courier New"/>
-          <w:b/>
-          <w:bCs/>
-          <w:color w:val="7F0055"/>
-          <w:sz w:val="20"/>
-          <w:szCs w:val="20"/>
-        </w:rPr>
         <w:t>if</w:t>
       </w:r>
       <w:proofErr w:type="spellEnd"/>
@@ -14442,6 +14532,15 @@
         </w:rPr>
         <w:t>}</w:t>
       </w:r>
+      <w:r>
+        <w:rPr>
+          <w:rFonts w:ascii="Courier New" w:hAnsi="Courier New" w:cs="Courier New"/>
+          <w:color w:val="000000"/>
+          <w:sz w:val="20"/>
+          <w:szCs w:val="20"/>
+        </w:rPr>
+        <w:br/>
+      </w:r>
     </w:p>
     <w:p>
       <w:pPr>
@@ -14459,15 +14558,7 @@
           <w:sz w:val="24"/>
           <w:szCs w:val="24"/>
         </w:rPr>
-        <w:t>O firmware atual possui 10 tarefas</w:t>
-      </w:r>
-      <w:r>
-        <w:rPr>
-          <w:rFonts w:ascii="Times New Roman" w:eastAsia="Times New Roman" w:hAnsi="Times New Roman" w:cs="Times New Roman"/>
-          <w:sz w:val="24"/>
-          <w:szCs w:val="24"/>
-        </w:rPr>
-        <w:t>, sendo que a tarefa principal do servidor HTTP (“</w:t>
+        <w:t>O firmware atual possui 10 tarefas, sendo que a tarefa principal do servidor HTTP (“</w:t>
       </w:r>
       <w:proofErr w:type="spellStart"/>
       <w:r>
@@ -14593,47 +14684,7 @@
           <w:sz w:val="24"/>
           <w:szCs w:val="24"/>
         </w:rPr>
-        <w:t xml:space="preserve">: </w:t>
-      </w:r>
-      <w:r>
-        <w:rPr>
-          <w:rFonts w:ascii="Times New Roman" w:eastAsia="Times New Roman" w:hAnsi="Times New Roman" w:cs="Times New Roman"/>
-          <w:sz w:val="24"/>
-          <w:szCs w:val="24"/>
-        </w:rPr>
-        <w:t xml:space="preserve">responsável por fazer a leitura do </w:t>
-      </w:r>
-      <w:r>
-        <w:rPr>
-          <w:rFonts w:ascii="Times New Roman" w:eastAsia="Times New Roman" w:hAnsi="Times New Roman" w:cs="Times New Roman"/>
-          <w:sz w:val="24"/>
-          <w:szCs w:val="24"/>
-        </w:rPr>
-        <w:t>botão</w:t>
-      </w:r>
-      <w:r>
-        <w:rPr>
-          <w:rFonts w:ascii="Times New Roman" w:eastAsia="Times New Roman" w:hAnsi="Times New Roman" w:cs="Times New Roman"/>
-          <w:sz w:val="24"/>
-          <w:szCs w:val="24"/>
-        </w:rPr>
-        <w:t xml:space="preserve"> a cada </w:t>
-      </w:r>
-      <w:r>
-        <w:rPr>
-          <w:rFonts w:ascii="Times New Roman" w:eastAsia="Times New Roman" w:hAnsi="Times New Roman" w:cs="Times New Roman"/>
-          <w:sz w:val="24"/>
-          <w:szCs w:val="24"/>
-        </w:rPr>
-        <w:t>400</w:t>
-      </w:r>
-      <w:r>
-        <w:rPr>
-          <w:rFonts w:ascii="Times New Roman" w:eastAsia="Times New Roman" w:hAnsi="Times New Roman" w:cs="Times New Roman"/>
-          <w:sz w:val="24"/>
-          <w:szCs w:val="24"/>
-        </w:rPr>
-        <w:t xml:space="preserve"> milissegundos e enviar esses dados aos serviços interessados;</w:t>
+        <w:t>: responsável por fazer a leitura do botão a cada 400 milissegundos e enviar esses dados aos serviços interessados;</w:t>
       </w:r>
     </w:p>
     <w:p>
@@ -14667,15 +14718,7 @@
           <w:sz w:val="24"/>
           <w:szCs w:val="24"/>
         </w:rPr>
-        <w:t xml:space="preserve">: </w:t>
-      </w:r>
-      <w:r>
-        <w:rPr>
-          <w:rFonts w:ascii="Times New Roman" w:eastAsia="Times New Roman" w:hAnsi="Times New Roman" w:cs="Times New Roman"/>
-          <w:sz w:val="24"/>
-          <w:szCs w:val="24"/>
-        </w:rPr>
-        <w:t xml:space="preserve">responsável por </w:t>
+        <w:t xml:space="preserve">: responsável por </w:t>
       </w:r>
       <w:r>
         <w:rPr>
@@ -14803,47 +14846,7 @@
           <w:sz w:val="24"/>
           <w:szCs w:val="24"/>
         </w:rPr>
-        <w:t xml:space="preserve">: </w:t>
-      </w:r>
-      <w:r>
-        <w:rPr>
-          <w:rFonts w:ascii="Times New Roman" w:eastAsia="Times New Roman" w:hAnsi="Times New Roman" w:cs="Times New Roman"/>
-          <w:sz w:val="24"/>
-          <w:szCs w:val="24"/>
-        </w:rPr>
-        <w:t xml:space="preserve">responsável por </w:t>
-      </w:r>
-      <w:r>
-        <w:rPr>
-          <w:rFonts w:ascii="Times New Roman" w:eastAsia="Times New Roman" w:hAnsi="Times New Roman" w:cs="Times New Roman"/>
-          <w:sz w:val="24"/>
-          <w:szCs w:val="24"/>
-        </w:rPr>
-        <w:t xml:space="preserve">fazer a leitura da temperatura </w:t>
-      </w:r>
-      <w:r>
-        <w:rPr>
-          <w:rFonts w:ascii="Times New Roman" w:eastAsia="Times New Roman" w:hAnsi="Times New Roman" w:cs="Times New Roman"/>
-          <w:sz w:val="24"/>
-          <w:szCs w:val="24"/>
-        </w:rPr>
-        <w:t xml:space="preserve">a cada </w:t>
-      </w:r>
-      <w:r>
-        <w:rPr>
-          <w:rFonts w:ascii="Times New Roman" w:eastAsia="Times New Roman" w:hAnsi="Times New Roman" w:cs="Times New Roman"/>
-          <w:sz w:val="24"/>
-          <w:szCs w:val="24"/>
-        </w:rPr>
-        <w:t>500</w:t>
-      </w:r>
-      <w:r>
-        <w:rPr>
-          <w:rFonts w:ascii="Times New Roman" w:eastAsia="Times New Roman" w:hAnsi="Times New Roman" w:cs="Times New Roman"/>
-          <w:sz w:val="24"/>
-          <w:szCs w:val="24"/>
-        </w:rPr>
-        <w:t xml:space="preserve"> milissegundos e enviar esses dados aos serviços interessados;</w:t>
+        <w:t>: responsável por fazer a leitura da temperatura a cada 500 milissegundos e enviar esses dados aos serviços interessados;</w:t>
       </w:r>
     </w:p>
     <w:p>
@@ -14877,23 +14880,7 @@
           <w:sz w:val="24"/>
           <w:szCs w:val="24"/>
         </w:rPr>
-        <w:t xml:space="preserve">: </w:t>
-      </w:r>
-      <w:r>
-        <w:rPr>
-          <w:rFonts w:ascii="Times New Roman" w:eastAsia="Times New Roman" w:hAnsi="Times New Roman" w:cs="Times New Roman"/>
-          <w:sz w:val="24"/>
-          <w:szCs w:val="24"/>
-        </w:rPr>
-        <w:t xml:space="preserve">responsável por </w:t>
-      </w:r>
-      <w:r>
-        <w:rPr>
-          <w:rFonts w:ascii="Times New Roman" w:eastAsia="Times New Roman" w:hAnsi="Times New Roman" w:cs="Times New Roman"/>
-          <w:sz w:val="24"/>
-          <w:szCs w:val="24"/>
-        </w:rPr>
-        <w:t xml:space="preserve">fazer a leitura do </w:t>
+        <w:t xml:space="preserve">: responsável por fazer a leitura do </w:t>
       </w:r>
       <w:proofErr w:type="spellStart"/>
       <w:r>
@@ -14911,23 +14898,7 @@
           <w:sz w:val="24"/>
           <w:szCs w:val="24"/>
         </w:rPr>
-        <w:t xml:space="preserve"> a cada </w:t>
-      </w:r>
-      <w:r>
-        <w:rPr>
-          <w:rFonts w:ascii="Times New Roman" w:eastAsia="Times New Roman" w:hAnsi="Times New Roman" w:cs="Times New Roman"/>
-          <w:sz w:val="24"/>
-          <w:szCs w:val="24"/>
-        </w:rPr>
-        <w:t>800</w:t>
-      </w:r>
-      <w:r>
-        <w:rPr>
-          <w:rFonts w:ascii="Times New Roman" w:eastAsia="Times New Roman" w:hAnsi="Times New Roman" w:cs="Times New Roman"/>
-          <w:sz w:val="24"/>
-          <w:szCs w:val="24"/>
-        </w:rPr>
-        <w:t xml:space="preserve"> milissegundos e enviar esses dados aos serviços interessados;</w:t>
+        <w:t xml:space="preserve"> a cada 800 milissegundos e enviar esses dados aos serviços interessados;</w:t>
       </w:r>
     </w:p>
     <w:p>
@@ -15113,8 +15084,6 @@
           <w:szCs w:val="20"/>
         </w:rPr>
       </w:pPr>
-      <w:proofErr w:type="spellStart"/>
-      <w:proofErr w:type="gramStart"/>
       <w:r>
         <w:rPr>
           <w:rFonts w:ascii="Courier New" w:hAnsi="Courier New" w:cs="Courier New"/>
@@ -15124,80 +15093,10 @@
           <w:sz w:val="20"/>
           <w:szCs w:val="20"/>
         </w:rPr>
-        <w:t>void</w:t>
-      </w:r>
-      <w:proofErr w:type="spellEnd"/>
-      <w:proofErr w:type="gramEnd"/>
-      <w:r>
-        <w:rPr>
-          <w:rFonts w:ascii="Courier New" w:hAnsi="Courier New" w:cs="Courier New"/>
-          <w:color w:val="000000"/>
-          <w:sz w:val="20"/>
-          <w:szCs w:val="20"/>
-        </w:rPr>
-        <w:t xml:space="preserve"> </w:t>
-      </w:r>
-      <w:proofErr w:type="spellStart"/>
-      <w:r>
-        <w:rPr>
-          <w:rFonts w:ascii="Courier New" w:hAnsi="Courier New" w:cs="Courier New"/>
-          <w:b/>
-          <w:bCs/>
-          <w:color w:val="000000"/>
-          <w:sz w:val="20"/>
-          <w:szCs w:val="20"/>
-        </w:rPr>
-        <w:t>Temperature_init</w:t>
-      </w:r>
-      <w:proofErr w:type="spellEnd"/>
-      <w:r>
-        <w:rPr>
-          <w:rFonts w:ascii="Courier New" w:hAnsi="Courier New" w:cs="Courier New"/>
-          <w:color w:val="000000"/>
-          <w:sz w:val="20"/>
-          <w:szCs w:val="20"/>
-        </w:rPr>
-        <w:t xml:space="preserve"> (</w:t>
-      </w:r>
-      <w:r>
-        <w:rPr>
-          <w:rFonts w:ascii="Courier New" w:hAnsi="Courier New" w:cs="Courier New"/>
-          <w:color w:val="005032"/>
-          <w:sz w:val="20"/>
-          <w:szCs w:val="20"/>
-        </w:rPr>
-        <w:t>uint32_t</w:t>
-      </w:r>
-      <w:r>
-        <w:rPr>
-          <w:rFonts w:ascii="Courier New" w:hAnsi="Courier New" w:cs="Courier New"/>
-          <w:color w:val="000000"/>
-          <w:sz w:val="20"/>
-          <w:szCs w:val="20"/>
-        </w:rPr>
-        <w:t xml:space="preserve"> (*</w:t>
-      </w:r>
-      <w:proofErr w:type="spellStart"/>
-      <w:r>
-        <w:rPr>
-          <w:rFonts w:ascii="Courier New" w:hAnsi="Courier New" w:cs="Courier New"/>
-          <w:color w:val="000000"/>
-          <w:sz w:val="20"/>
-          <w:szCs w:val="20"/>
-        </w:rPr>
-        <w:t>getMsTick</w:t>
-      </w:r>
-      <w:proofErr w:type="spellEnd"/>
-      <w:r>
-        <w:rPr>
-          <w:rFonts w:ascii="Courier New" w:hAnsi="Courier New" w:cs="Courier New"/>
-          <w:color w:val="000000"/>
-          <w:sz w:val="20"/>
-          <w:szCs w:val="20"/>
-        </w:rPr>
-        <w:t>)(</w:t>
-      </w:r>
-      <w:proofErr w:type="spellStart"/>
+        <w:br/>
+      </w:r>
+      <w:proofErr w:type="spellStart"/>
+      <w:proofErr w:type="gramStart"/>
       <w:r>
         <w:rPr>
           <w:rFonts w:ascii="Courier New" w:hAnsi="Courier New" w:cs="Courier New"/>
@@ -15210,6 +15109,89 @@
         <w:t>void</w:t>
       </w:r>
       <w:proofErr w:type="spellEnd"/>
+      <w:proofErr w:type="gramEnd"/>
+      <w:r>
+        <w:rPr>
+          <w:rFonts w:ascii="Courier New" w:hAnsi="Courier New" w:cs="Courier New"/>
+          <w:color w:val="000000"/>
+          <w:sz w:val="20"/>
+          <w:szCs w:val="20"/>
+        </w:rPr>
+        <w:t xml:space="preserve"> </w:t>
+      </w:r>
+      <w:proofErr w:type="spellStart"/>
+      <w:r>
+        <w:rPr>
+          <w:rFonts w:ascii="Courier New" w:hAnsi="Courier New" w:cs="Courier New"/>
+          <w:b/>
+          <w:bCs/>
+          <w:color w:val="000000"/>
+          <w:sz w:val="20"/>
+          <w:szCs w:val="20"/>
+        </w:rPr>
+        <w:t>Temperature_init</w:t>
+      </w:r>
+      <w:proofErr w:type="spellEnd"/>
+      <w:r>
+        <w:rPr>
+          <w:rFonts w:ascii="Courier New" w:hAnsi="Courier New" w:cs="Courier New"/>
+          <w:color w:val="000000"/>
+          <w:sz w:val="20"/>
+          <w:szCs w:val="20"/>
+        </w:rPr>
+        <w:t xml:space="preserve"> (</w:t>
+      </w:r>
+      <w:r>
+        <w:rPr>
+          <w:rFonts w:ascii="Courier New" w:hAnsi="Courier New" w:cs="Courier New"/>
+          <w:color w:val="005032"/>
+          <w:sz w:val="20"/>
+          <w:szCs w:val="20"/>
+        </w:rPr>
+        <w:t>uint32_t</w:t>
+      </w:r>
+      <w:r>
+        <w:rPr>
+          <w:rFonts w:ascii="Courier New" w:hAnsi="Courier New" w:cs="Courier New"/>
+          <w:color w:val="000000"/>
+          <w:sz w:val="20"/>
+          <w:szCs w:val="20"/>
+        </w:rPr>
+        <w:t xml:space="preserve"> (*</w:t>
+      </w:r>
+      <w:proofErr w:type="spellStart"/>
+      <w:r>
+        <w:rPr>
+          <w:rFonts w:ascii="Courier New" w:hAnsi="Courier New" w:cs="Courier New"/>
+          <w:color w:val="000000"/>
+          <w:sz w:val="20"/>
+          <w:szCs w:val="20"/>
+        </w:rPr>
+        <w:t>getMsTick</w:t>
+      </w:r>
+      <w:proofErr w:type="spellEnd"/>
+      <w:r>
+        <w:rPr>
+          <w:rFonts w:ascii="Courier New" w:hAnsi="Courier New" w:cs="Courier New"/>
+          <w:color w:val="000000"/>
+          <w:sz w:val="20"/>
+          <w:szCs w:val="20"/>
+        </w:rPr>
+        <w:t>)(</w:t>
+      </w:r>
+      <w:proofErr w:type="spellStart"/>
+      <w:r>
+        <w:rPr>
+          <w:rFonts w:ascii="Courier New" w:hAnsi="Courier New" w:cs="Courier New"/>
+          <w:b/>
+          <w:bCs/>
+          <w:color w:val="7F0055"/>
+          <w:sz w:val="20"/>
+          <w:szCs w:val="20"/>
+        </w:rPr>
+        <w:t>void</w:t>
+      </w:r>
+      <w:proofErr w:type="spellEnd"/>
       <w:r>
         <w:rPr>
           <w:rFonts w:ascii="Courier New" w:hAnsi="Courier New" w:cs="Courier New"/>
@@ -15444,22 +15426,1441 @@
         </w:rPr>
         <w:t>}</w:t>
       </w:r>
+      <w:r>
+        <w:rPr>
+          <w:rFonts w:ascii="Courier New" w:hAnsi="Courier New" w:cs="Courier New"/>
+          <w:color w:val="000000"/>
+          <w:sz w:val="20"/>
+          <w:szCs w:val="20"/>
+        </w:rPr>
+        <w:br/>
+      </w:r>
     </w:p>
     <w:p>
       <w:pPr>
         <w:ind w:firstLine="567"/>
-        <w:rPr>
-          <w:rFonts w:ascii="Times New Roman" w:eastAsia="Times New Roman" w:hAnsi="Times New Roman" w:cs="Times New Roman"/>
-          <w:sz w:val="24"/>
-          <w:szCs w:val="24"/>
-        </w:rPr>
-      </w:pPr>
-      <w:r>
-        <w:rPr>
-          <w:rFonts w:ascii="Times New Roman" w:eastAsia="Times New Roman" w:hAnsi="Times New Roman" w:cs="Times New Roman"/>
-          <w:sz w:val="24"/>
-          <w:szCs w:val="24"/>
-        </w:rPr>
+        <w:jc w:val="both"/>
+        <w:rPr>
+          <w:rFonts w:ascii="Times New Roman" w:eastAsia="Times New Roman" w:hAnsi="Times New Roman" w:cs="Times New Roman"/>
+          <w:sz w:val="24"/>
+          <w:szCs w:val="24"/>
+        </w:rPr>
+      </w:pPr>
+      <w:r>
+        <w:rPr>
+          <w:rFonts w:ascii="Times New Roman" w:eastAsia="Times New Roman" w:hAnsi="Times New Roman" w:cs="Times New Roman"/>
+          <w:sz w:val="24"/>
+          <w:szCs w:val="24"/>
+        </w:rPr>
+        <w:lastRenderedPageBreak/>
+        <w:t xml:space="preserve">A seguir está o código da tarefa de leitura do </w:t>
+      </w:r>
+      <w:proofErr w:type="spellStart"/>
+      <w:r>
+        <w:rPr>
+          <w:rFonts w:ascii="Times New Roman" w:eastAsia="Times New Roman" w:hAnsi="Times New Roman" w:cs="Times New Roman"/>
+          <w:sz w:val="24"/>
+          <w:szCs w:val="24"/>
+        </w:rPr>
+        <w:t>trimpot</w:t>
+      </w:r>
+      <w:proofErr w:type="spellEnd"/>
+      <w:r>
+        <w:rPr>
+          <w:rFonts w:ascii="Times New Roman" w:eastAsia="Times New Roman" w:hAnsi="Times New Roman" w:cs="Times New Roman"/>
+          <w:sz w:val="24"/>
+          <w:szCs w:val="24"/>
+        </w:rPr>
+        <w:t xml:space="preserve"> como exemplo de geração de mensagens. As tarefas do acelerômetro, do sensor de temperatura e do botão seguem o mesmo princípio.</w:t>
+      </w:r>
+      <w:r>
+        <w:rPr>
+          <w:rFonts w:ascii="Times New Roman" w:eastAsia="Times New Roman" w:hAnsi="Times New Roman" w:cs="Times New Roman"/>
+          <w:sz w:val="24"/>
+          <w:szCs w:val="24"/>
+        </w:rPr>
+        <w:br/>
+      </w:r>
+    </w:p>
+    <w:p>
+      <w:pPr>
+        <w:autoSpaceDE w:val="0"/>
+        <w:autoSpaceDN w:val="0"/>
+        <w:adjustRightInd w:val="0"/>
+        <w:spacing w:after="0" w:line="240" w:lineRule="auto"/>
+        <w:rPr>
+          <w:rFonts w:ascii="Courier New" w:hAnsi="Courier New" w:cs="Courier New"/>
+          <w:sz w:val="20"/>
+          <w:szCs w:val="20"/>
+        </w:rPr>
+      </w:pPr>
+      <w:proofErr w:type="spellStart"/>
+      <w:proofErr w:type="gramStart"/>
+      <w:r>
+        <w:rPr>
+          <w:rFonts w:ascii="Courier New" w:hAnsi="Courier New" w:cs="Courier New"/>
+          <w:b/>
+          <w:bCs/>
+          <w:color w:val="7F0055"/>
+          <w:sz w:val="20"/>
+          <w:szCs w:val="20"/>
+        </w:rPr>
+        <w:t>void</w:t>
+      </w:r>
+      <w:proofErr w:type="spellEnd"/>
+      <w:proofErr w:type="gramEnd"/>
+      <w:r>
+        <w:rPr>
+          <w:rFonts w:ascii="Courier New" w:hAnsi="Courier New" w:cs="Courier New"/>
+          <w:color w:val="000000"/>
+          <w:sz w:val="20"/>
+          <w:szCs w:val="20"/>
+        </w:rPr>
+        <w:t xml:space="preserve"> </w:t>
+      </w:r>
+      <w:proofErr w:type="spellStart"/>
+      <w:r>
+        <w:rPr>
+          <w:rFonts w:ascii="Courier New" w:hAnsi="Courier New" w:cs="Courier New"/>
+          <w:b/>
+          <w:bCs/>
+          <w:color w:val="000000"/>
+          <w:sz w:val="20"/>
+          <w:szCs w:val="20"/>
+        </w:rPr>
+        <w:t>Trimpot_readerTask</w:t>
+      </w:r>
+      <w:proofErr w:type="spellEnd"/>
+      <w:r>
+        <w:rPr>
+          <w:rFonts w:ascii="Courier New" w:hAnsi="Courier New" w:cs="Courier New"/>
+          <w:color w:val="000000"/>
+          <w:sz w:val="20"/>
+          <w:szCs w:val="20"/>
+        </w:rPr>
+        <w:t xml:space="preserve">( </w:t>
+      </w:r>
+      <w:proofErr w:type="spellStart"/>
+      <w:r>
+        <w:rPr>
+          <w:rFonts w:ascii="Courier New" w:hAnsi="Courier New" w:cs="Courier New"/>
+          <w:b/>
+          <w:bCs/>
+          <w:color w:val="7F0055"/>
+          <w:sz w:val="20"/>
+          <w:szCs w:val="20"/>
+        </w:rPr>
+        <w:t>void</w:t>
+      </w:r>
+      <w:proofErr w:type="spellEnd"/>
+      <w:r>
+        <w:rPr>
+          <w:rFonts w:ascii="Courier New" w:hAnsi="Courier New" w:cs="Courier New"/>
+          <w:color w:val="000000"/>
+          <w:sz w:val="20"/>
+          <w:szCs w:val="20"/>
+        </w:rPr>
+        <w:t xml:space="preserve"> *</w:t>
+      </w:r>
+      <w:proofErr w:type="spellStart"/>
+      <w:r>
+        <w:rPr>
+          <w:rFonts w:ascii="Courier New" w:hAnsi="Courier New" w:cs="Courier New"/>
+          <w:color w:val="000000"/>
+          <w:sz w:val="20"/>
+          <w:szCs w:val="20"/>
+        </w:rPr>
+        <w:t>pvParameters</w:t>
+      </w:r>
+      <w:proofErr w:type="spellEnd"/>
+      <w:r>
+        <w:rPr>
+          <w:rFonts w:ascii="Courier New" w:hAnsi="Courier New" w:cs="Courier New"/>
+          <w:color w:val="000000"/>
+          <w:sz w:val="20"/>
+          <w:szCs w:val="20"/>
+        </w:rPr>
+        <w:t xml:space="preserve"> )</w:t>
+      </w:r>
+    </w:p>
+    <w:p>
+      <w:pPr>
+        <w:autoSpaceDE w:val="0"/>
+        <w:autoSpaceDN w:val="0"/>
+        <w:adjustRightInd w:val="0"/>
+        <w:spacing w:after="0" w:line="240" w:lineRule="auto"/>
+        <w:rPr>
+          <w:rFonts w:ascii="Courier New" w:hAnsi="Courier New" w:cs="Courier New"/>
+          <w:sz w:val="20"/>
+          <w:szCs w:val="20"/>
+        </w:rPr>
+      </w:pPr>
+      <w:r>
+        <w:rPr>
+          <w:rFonts w:ascii="Courier New" w:hAnsi="Courier New" w:cs="Courier New"/>
+          <w:color w:val="000000"/>
+          <w:sz w:val="20"/>
+          <w:szCs w:val="20"/>
+        </w:rPr>
+        <w:t>{</w:t>
+      </w:r>
+    </w:p>
+    <w:p>
+      <w:pPr>
+        <w:autoSpaceDE w:val="0"/>
+        <w:autoSpaceDN w:val="0"/>
+        <w:adjustRightInd w:val="0"/>
+        <w:spacing w:after="0" w:line="240" w:lineRule="auto"/>
+        <w:rPr>
+          <w:rFonts w:ascii="Courier New" w:hAnsi="Courier New" w:cs="Courier New"/>
+          <w:sz w:val="20"/>
+          <w:szCs w:val="20"/>
+        </w:rPr>
+      </w:pPr>
+      <w:r>
+        <w:rPr>
+          <w:rFonts w:ascii="Courier New" w:hAnsi="Courier New" w:cs="Courier New"/>
+          <w:color w:val="000000"/>
+          <w:sz w:val="20"/>
+          <w:szCs w:val="20"/>
+        </w:rPr>
+        <w:tab/>
+      </w:r>
+      <w:proofErr w:type="spellStart"/>
+      <w:proofErr w:type="gramStart"/>
+      <w:r>
+        <w:rPr>
+          <w:rFonts w:ascii="Courier New" w:hAnsi="Courier New" w:cs="Courier New"/>
+          <w:color w:val="005032"/>
+          <w:sz w:val="20"/>
+          <w:szCs w:val="20"/>
+        </w:rPr>
+        <w:t>message</w:t>
+      </w:r>
+      <w:proofErr w:type="gramEnd"/>
+      <w:r>
+        <w:rPr>
+          <w:rFonts w:ascii="Courier New" w:hAnsi="Courier New" w:cs="Courier New"/>
+          <w:color w:val="005032"/>
+          <w:sz w:val="20"/>
+          <w:szCs w:val="20"/>
+        </w:rPr>
+        <w:t>_t</w:t>
+      </w:r>
+      <w:proofErr w:type="spellEnd"/>
+      <w:r>
+        <w:rPr>
+          <w:rFonts w:ascii="Courier New" w:hAnsi="Courier New" w:cs="Courier New"/>
+          <w:color w:val="000000"/>
+          <w:sz w:val="20"/>
+          <w:szCs w:val="20"/>
+        </w:rPr>
+        <w:t xml:space="preserve"> </w:t>
+      </w:r>
+      <w:proofErr w:type="spellStart"/>
+      <w:r>
+        <w:rPr>
+          <w:rFonts w:ascii="Courier New" w:hAnsi="Courier New" w:cs="Courier New"/>
+          <w:color w:val="000000"/>
+          <w:sz w:val="20"/>
+          <w:szCs w:val="20"/>
+        </w:rPr>
+        <w:t>msg</w:t>
+      </w:r>
+      <w:proofErr w:type="spellEnd"/>
+      <w:r>
+        <w:rPr>
+          <w:rFonts w:ascii="Courier New" w:hAnsi="Courier New" w:cs="Courier New"/>
+          <w:color w:val="000000"/>
+          <w:sz w:val="20"/>
+          <w:szCs w:val="20"/>
+        </w:rPr>
+        <w:t>;</w:t>
+      </w:r>
+    </w:p>
+    <w:p>
+      <w:pPr>
+        <w:autoSpaceDE w:val="0"/>
+        <w:autoSpaceDN w:val="0"/>
+        <w:adjustRightInd w:val="0"/>
+        <w:spacing w:after="0" w:line="240" w:lineRule="auto"/>
+        <w:rPr>
+          <w:rFonts w:ascii="Courier New" w:hAnsi="Courier New" w:cs="Courier New"/>
+          <w:sz w:val="20"/>
+          <w:szCs w:val="20"/>
+        </w:rPr>
+      </w:pPr>
+    </w:p>
+    <w:p>
+      <w:pPr>
+        <w:autoSpaceDE w:val="0"/>
+        <w:autoSpaceDN w:val="0"/>
+        <w:adjustRightInd w:val="0"/>
+        <w:spacing w:after="0" w:line="240" w:lineRule="auto"/>
+        <w:rPr>
+          <w:rFonts w:ascii="Courier New" w:hAnsi="Courier New" w:cs="Courier New"/>
+          <w:sz w:val="20"/>
+          <w:szCs w:val="20"/>
+        </w:rPr>
+      </w:pPr>
+      <w:r>
+        <w:rPr>
+          <w:rFonts w:ascii="Courier New" w:hAnsi="Courier New" w:cs="Courier New"/>
+          <w:color w:val="000000"/>
+          <w:sz w:val="20"/>
+          <w:szCs w:val="20"/>
+        </w:rPr>
+        <w:tab/>
+      </w:r>
+      <w:proofErr w:type="spellStart"/>
+      <w:proofErr w:type="gramStart"/>
+      <w:r>
+        <w:rPr>
+          <w:rFonts w:ascii="Courier New" w:hAnsi="Courier New" w:cs="Courier New"/>
+          <w:b/>
+          <w:bCs/>
+          <w:color w:val="7F0055"/>
+          <w:sz w:val="20"/>
+          <w:szCs w:val="20"/>
+        </w:rPr>
+        <w:t>while</w:t>
+      </w:r>
+      <w:proofErr w:type="spellEnd"/>
+      <w:r>
+        <w:rPr>
+          <w:rFonts w:ascii="Courier New" w:hAnsi="Courier New" w:cs="Courier New"/>
+          <w:color w:val="000000"/>
+          <w:sz w:val="20"/>
+          <w:szCs w:val="20"/>
+        </w:rPr>
+        <w:t>(</w:t>
+      </w:r>
+      <w:proofErr w:type="gramEnd"/>
+      <w:r>
+        <w:rPr>
+          <w:rFonts w:ascii="Courier New" w:hAnsi="Courier New" w:cs="Courier New"/>
+          <w:color w:val="000000"/>
+          <w:sz w:val="20"/>
+          <w:szCs w:val="20"/>
+        </w:rPr>
+        <w:t>1)</w:t>
+      </w:r>
+    </w:p>
+    <w:p>
+      <w:pPr>
+        <w:autoSpaceDE w:val="0"/>
+        <w:autoSpaceDN w:val="0"/>
+        <w:adjustRightInd w:val="0"/>
+        <w:spacing w:after="0" w:line="240" w:lineRule="auto"/>
+        <w:rPr>
+          <w:rFonts w:ascii="Courier New" w:hAnsi="Courier New" w:cs="Courier New"/>
+          <w:sz w:val="20"/>
+          <w:szCs w:val="20"/>
+        </w:rPr>
+      </w:pPr>
+      <w:r>
+        <w:rPr>
+          <w:rFonts w:ascii="Courier New" w:hAnsi="Courier New" w:cs="Courier New"/>
+          <w:color w:val="000000"/>
+          <w:sz w:val="20"/>
+          <w:szCs w:val="20"/>
+        </w:rPr>
+        <w:tab/>
+        <w:t>{</w:t>
+      </w:r>
+    </w:p>
+    <w:p>
+      <w:pPr>
+        <w:autoSpaceDE w:val="0"/>
+        <w:autoSpaceDN w:val="0"/>
+        <w:adjustRightInd w:val="0"/>
+        <w:spacing w:after="0" w:line="240" w:lineRule="auto"/>
+        <w:rPr>
+          <w:rFonts w:ascii="Courier New" w:hAnsi="Courier New" w:cs="Courier New"/>
+          <w:sz w:val="20"/>
+          <w:szCs w:val="20"/>
+        </w:rPr>
+      </w:pPr>
+      <w:r>
+        <w:rPr>
+          <w:rFonts w:ascii="Courier New" w:hAnsi="Courier New" w:cs="Courier New"/>
+          <w:color w:val="000000"/>
+          <w:sz w:val="20"/>
+          <w:szCs w:val="20"/>
+        </w:rPr>
+        <w:tab/>
+      </w:r>
+      <w:r>
+        <w:rPr>
+          <w:rFonts w:ascii="Courier New" w:hAnsi="Courier New" w:cs="Courier New"/>
+          <w:color w:val="000000"/>
+          <w:sz w:val="20"/>
+          <w:szCs w:val="20"/>
+        </w:rPr>
+        <w:tab/>
+      </w:r>
+      <w:proofErr w:type="spellStart"/>
+      <w:proofErr w:type="gramStart"/>
+      <w:r>
+        <w:rPr>
+          <w:rFonts w:ascii="Courier New" w:hAnsi="Courier New" w:cs="Courier New"/>
+          <w:b/>
+          <w:bCs/>
+          <w:color w:val="642880"/>
+          <w:sz w:val="20"/>
+          <w:szCs w:val="20"/>
+        </w:rPr>
+        <w:t>memset</w:t>
+      </w:r>
+      <w:proofErr w:type="spellEnd"/>
+      <w:r>
+        <w:rPr>
+          <w:rFonts w:ascii="Courier New" w:hAnsi="Courier New" w:cs="Courier New"/>
+          <w:color w:val="000000"/>
+          <w:sz w:val="20"/>
+          <w:szCs w:val="20"/>
+        </w:rPr>
+        <w:t>(</w:t>
+      </w:r>
+      <w:proofErr w:type="gramEnd"/>
+      <w:r>
+        <w:rPr>
+          <w:rFonts w:ascii="Courier New" w:hAnsi="Courier New" w:cs="Courier New"/>
+          <w:color w:val="000000"/>
+          <w:sz w:val="20"/>
+          <w:szCs w:val="20"/>
+        </w:rPr>
+        <w:t>&amp;</w:t>
+      </w:r>
+      <w:proofErr w:type="spellStart"/>
+      <w:r>
+        <w:rPr>
+          <w:rFonts w:ascii="Courier New" w:hAnsi="Courier New" w:cs="Courier New"/>
+          <w:color w:val="000000"/>
+          <w:sz w:val="20"/>
+          <w:szCs w:val="20"/>
+        </w:rPr>
+        <w:t>msg</w:t>
+      </w:r>
+      <w:proofErr w:type="spellEnd"/>
+      <w:r>
+        <w:rPr>
+          <w:rFonts w:ascii="Courier New" w:hAnsi="Courier New" w:cs="Courier New"/>
+          <w:color w:val="000000"/>
+          <w:sz w:val="20"/>
+          <w:szCs w:val="20"/>
+        </w:rPr>
+        <w:t xml:space="preserve">, 0x00, </w:t>
+      </w:r>
+      <w:proofErr w:type="spellStart"/>
+      <w:r>
+        <w:rPr>
+          <w:rFonts w:ascii="Courier New" w:hAnsi="Courier New" w:cs="Courier New"/>
+          <w:b/>
+          <w:bCs/>
+          <w:color w:val="7F0055"/>
+          <w:sz w:val="20"/>
+          <w:szCs w:val="20"/>
+        </w:rPr>
+        <w:t>sizeof</w:t>
+      </w:r>
+      <w:proofErr w:type="spellEnd"/>
+      <w:r>
+        <w:rPr>
+          <w:rFonts w:ascii="Courier New" w:hAnsi="Courier New" w:cs="Courier New"/>
+          <w:color w:val="000000"/>
+          <w:sz w:val="20"/>
+          <w:szCs w:val="20"/>
+        </w:rPr>
+        <w:t>(</w:t>
+      </w:r>
+      <w:proofErr w:type="spellStart"/>
+      <w:r>
+        <w:rPr>
+          <w:rFonts w:ascii="Courier New" w:hAnsi="Courier New" w:cs="Courier New"/>
+          <w:color w:val="000000"/>
+          <w:sz w:val="20"/>
+          <w:szCs w:val="20"/>
+        </w:rPr>
+        <w:t>msg</w:t>
+      </w:r>
+      <w:proofErr w:type="spellEnd"/>
+      <w:r>
+        <w:rPr>
+          <w:rFonts w:ascii="Courier New" w:hAnsi="Courier New" w:cs="Courier New"/>
+          <w:color w:val="000000"/>
+          <w:sz w:val="20"/>
+          <w:szCs w:val="20"/>
+        </w:rPr>
+        <w:t>));</w:t>
+      </w:r>
+    </w:p>
+    <w:p>
+      <w:pPr>
+        <w:autoSpaceDE w:val="0"/>
+        <w:autoSpaceDN w:val="0"/>
+        <w:adjustRightInd w:val="0"/>
+        <w:spacing w:after="0" w:line="240" w:lineRule="auto"/>
+        <w:rPr>
+          <w:rFonts w:ascii="Courier New" w:hAnsi="Courier New" w:cs="Courier New"/>
+          <w:sz w:val="20"/>
+          <w:szCs w:val="20"/>
+        </w:rPr>
+      </w:pPr>
+      <w:r>
+        <w:rPr>
+          <w:rFonts w:ascii="Courier New" w:hAnsi="Courier New" w:cs="Courier New"/>
+          <w:color w:val="000000"/>
+          <w:sz w:val="20"/>
+          <w:szCs w:val="20"/>
+        </w:rPr>
+        <w:tab/>
+      </w:r>
+      <w:r>
+        <w:rPr>
+          <w:rFonts w:ascii="Courier New" w:hAnsi="Courier New" w:cs="Courier New"/>
+          <w:color w:val="000000"/>
+          <w:sz w:val="20"/>
+          <w:szCs w:val="20"/>
+        </w:rPr>
+        <w:tab/>
+      </w:r>
+      <w:proofErr w:type="spellStart"/>
+      <w:r>
+        <w:rPr>
+          <w:rFonts w:ascii="Courier New" w:hAnsi="Courier New" w:cs="Courier New"/>
+          <w:color w:val="000000"/>
+          <w:sz w:val="20"/>
+          <w:szCs w:val="20"/>
+        </w:rPr>
+        <w:t>msg.</w:t>
+      </w:r>
+      <w:r>
+        <w:rPr>
+          <w:rFonts w:ascii="Courier New" w:hAnsi="Courier New" w:cs="Courier New"/>
+          <w:color w:val="0000C0"/>
+          <w:sz w:val="20"/>
+          <w:szCs w:val="20"/>
+        </w:rPr>
+        <w:t>source</w:t>
+      </w:r>
+      <w:proofErr w:type="spellEnd"/>
+      <w:r>
+        <w:rPr>
+          <w:rFonts w:ascii="Courier New" w:hAnsi="Courier New" w:cs="Courier New"/>
+          <w:color w:val="000000"/>
+          <w:sz w:val="20"/>
+          <w:szCs w:val="20"/>
+        </w:rPr>
+        <w:t xml:space="preserve"> = </w:t>
+      </w:r>
+      <w:r>
+        <w:rPr>
+          <w:rFonts w:ascii="Courier New" w:hAnsi="Courier New" w:cs="Courier New"/>
+          <w:i/>
+          <w:iCs/>
+          <w:color w:val="0000C0"/>
+          <w:sz w:val="20"/>
+          <w:szCs w:val="20"/>
+        </w:rPr>
+        <w:t>TRIM</w:t>
+      </w:r>
+      <w:r>
+        <w:rPr>
+          <w:rFonts w:ascii="Courier New" w:hAnsi="Courier New" w:cs="Courier New"/>
+          <w:color w:val="000000"/>
+          <w:sz w:val="20"/>
+          <w:szCs w:val="20"/>
+        </w:rPr>
+        <w:t>;</w:t>
+      </w:r>
+    </w:p>
+    <w:p>
+      <w:pPr>
+        <w:autoSpaceDE w:val="0"/>
+        <w:autoSpaceDN w:val="0"/>
+        <w:adjustRightInd w:val="0"/>
+        <w:spacing w:after="0" w:line="240" w:lineRule="auto"/>
+        <w:rPr>
+          <w:rFonts w:ascii="Courier New" w:hAnsi="Courier New" w:cs="Courier New"/>
+          <w:sz w:val="20"/>
+          <w:szCs w:val="20"/>
+        </w:rPr>
+      </w:pPr>
+    </w:p>
+    <w:p>
+      <w:pPr>
+        <w:autoSpaceDE w:val="0"/>
+        <w:autoSpaceDN w:val="0"/>
+        <w:adjustRightInd w:val="0"/>
+        <w:spacing w:after="0" w:line="240" w:lineRule="auto"/>
+        <w:rPr>
+          <w:rFonts w:ascii="Courier New" w:hAnsi="Courier New" w:cs="Courier New"/>
+          <w:sz w:val="20"/>
+          <w:szCs w:val="20"/>
+        </w:rPr>
+      </w:pPr>
+      <w:r>
+        <w:rPr>
+          <w:rFonts w:ascii="Courier New" w:hAnsi="Courier New" w:cs="Courier New"/>
+          <w:color w:val="000000"/>
+          <w:sz w:val="20"/>
+          <w:szCs w:val="20"/>
+        </w:rPr>
+        <w:tab/>
+      </w:r>
+      <w:r>
+        <w:rPr>
+          <w:rFonts w:ascii="Courier New" w:hAnsi="Courier New" w:cs="Courier New"/>
+          <w:color w:val="000000"/>
+          <w:sz w:val="20"/>
+          <w:szCs w:val="20"/>
+        </w:rPr>
+        <w:tab/>
+      </w:r>
+      <w:proofErr w:type="spellStart"/>
+      <w:proofErr w:type="gramStart"/>
+      <w:r>
+        <w:rPr>
+          <w:rFonts w:ascii="Courier New" w:hAnsi="Courier New" w:cs="Courier New"/>
+          <w:color w:val="000000"/>
+          <w:sz w:val="20"/>
+          <w:szCs w:val="20"/>
+        </w:rPr>
+        <w:t>vPortEnterCritical</w:t>
+      </w:r>
+      <w:proofErr w:type="spellEnd"/>
+      <w:r>
+        <w:rPr>
+          <w:rFonts w:ascii="Courier New" w:hAnsi="Courier New" w:cs="Courier New"/>
+          <w:color w:val="000000"/>
+          <w:sz w:val="20"/>
+          <w:szCs w:val="20"/>
+        </w:rPr>
+        <w:t>(</w:t>
+      </w:r>
+      <w:proofErr w:type="gramEnd"/>
+      <w:r>
+        <w:rPr>
+          <w:rFonts w:ascii="Courier New" w:hAnsi="Courier New" w:cs="Courier New"/>
+          <w:color w:val="000000"/>
+          <w:sz w:val="20"/>
+          <w:szCs w:val="20"/>
+        </w:rPr>
+        <w:t>);</w:t>
+      </w:r>
+    </w:p>
+    <w:p>
+      <w:pPr>
+        <w:autoSpaceDE w:val="0"/>
+        <w:autoSpaceDN w:val="0"/>
+        <w:adjustRightInd w:val="0"/>
+        <w:spacing w:after="0" w:line="240" w:lineRule="auto"/>
+        <w:rPr>
+          <w:rFonts w:ascii="Courier New" w:hAnsi="Courier New" w:cs="Courier New"/>
+          <w:sz w:val="20"/>
+          <w:szCs w:val="20"/>
+        </w:rPr>
+      </w:pPr>
+      <w:r>
+        <w:rPr>
+          <w:rFonts w:ascii="Courier New" w:hAnsi="Courier New" w:cs="Courier New"/>
+          <w:color w:val="000000"/>
+          <w:sz w:val="20"/>
+          <w:szCs w:val="20"/>
+        </w:rPr>
+        <w:tab/>
+      </w:r>
+      <w:r>
+        <w:rPr>
+          <w:rFonts w:ascii="Courier New" w:hAnsi="Courier New" w:cs="Courier New"/>
+          <w:color w:val="000000"/>
+          <w:sz w:val="20"/>
+          <w:szCs w:val="20"/>
+        </w:rPr>
+        <w:tab/>
+      </w:r>
+      <w:proofErr w:type="spellStart"/>
+      <w:r>
+        <w:rPr>
+          <w:rFonts w:ascii="Courier New" w:hAnsi="Courier New" w:cs="Courier New"/>
+          <w:color w:val="000000"/>
+          <w:sz w:val="20"/>
+          <w:szCs w:val="20"/>
+        </w:rPr>
+        <w:t>msg.</w:t>
+      </w:r>
+      <w:r>
+        <w:rPr>
+          <w:rFonts w:ascii="Courier New" w:hAnsi="Courier New" w:cs="Courier New"/>
+          <w:color w:val="0000C0"/>
+          <w:sz w:val="20"/>
+          <w:szCs w:val="20"/>
+        </w:rPr>
+        <w:t>payload</w:t>
+      </w:r>
+      <w:proofErr w:type="spellEnd"/>
+      <w:r>
+        <w:rPr>
+          <w:rFonts w:ascii="Courier New" w:hAnsi="Courier New" w:cs="Courier New"/>
+          <w:color w:val="000000"/>
+          <w:sz w:val="20"/>
+          <w:szCs w:val="20"/>
+        </w:rPr>
+        <w:t>[0] = (</w:t>
+      </w:r>
+      <w:r>
+        <w:rPr>
+          <w:rFonts w:ascii="Courier New" w:hAnsi="Courier New" w:cs="Courier New"/>
+          <w:color w:val="005032"/>
+          <w:sz w:val="20"/>
+          <w:szCs w:val="20"/>
+        </w:rPr>
+        <w:t>int16_</w:t>
+      </w:r>
+      <w:proofErr w:type="gramStart"/>
+      <w:r>
+        <w:rPr>
+          <w:rFonts w:ascii="Courier New" w:hAnsi="Courier New" w:cs="Courier New"/>
+          <w:color w:val="005032"/>
+          <w:sz w:val="20"/>
+          <w:szCs w:val="20"/>
+        </w:rPr>
+        <w:t>t</w:t>
+      </w:r>
+      <w:r>
+        <w:rPr>
+          <w:rFonts w:ascii="Courier New" w:hAnsi="Courier New" w:cs="Courier New"/>
+          <w:color w:val="000000"/>
+          <w:sz w:val="20"/>
+          <w:szCs w:val="20"/>
+        </w:rPr>
+        <w:t>)</w:t>
+      </w:r>
+      <w:proofErr w:type="spellStart"/>
+      <w:r>
+        <w:rPr>
+          <w:rFonts w:ascii="Courier New" w:hAnsi="Courier New" w:cs="Courier New"/>
+          <w:color w:val="000000"/>
+          <w:sz w:val="20"/>
+          <w:szCs w:val="20"/>
+        </w:rPr>
+        <w:t>Trimpot</w:t>
+      </w:r>
+      <w:proofErr w:type="gramEnd"/>
+      <w:r>
+        <w:rPr>
+          <w:rFonts w:ascii="Courier New" w:hAnsi="Courier New" w:cs="Courier New"/>
+          <w:color w:val="000000"/>
+          <w:sz w:val="20"/>
+          <w:szCs w:val="20"/>
+        </w:rPr>
+        <w:t>_read</w:t>
+      </w:r>
+      <w:proofErr w:type="spellEnd"/>
+      <w:r>
+        <w:rPr>
+          <w:rFonts w:ascii="Courier New" w:hAnsi="Courier New" w:cs="Courier New"/>
+          <w:color w:val="000000"/>
+          <w:sz w:val="20"/>
+          <w:szCs w:val="20"/>
+        </w:rPr>
+        <w:t>();</w:t>
+      </w:r>
+    </w:p>
+    <w:p>
+      <w:pPr>
+        <w:autoSpaceDE w:val="0"/>
+        <w:autoSpaceDN w:val="0"/>
+        <w:adjustRightInd w:val="0"/>
+        <w:spacing w:after="0" w:line="240" w:lineRule="auto"/>
+        <w:rPr>
+          <w:rFonts w:ascii="Courier New" w:hAnsi="Courier New" w:cs="Courier New"/>
+          <w:sz w:val="20"/>
+          <w:szCs w:val="20"/>
+        </w:rPr>
+      </w:pPr>
+      <w:r>
+        <w:rPr>
+          <w:rFonts w:ascii="Courier New" w:hAnsi="Courier New" w:cs="Courier New"/>
+          <w:color w:val="000000"/>
+          <w:sz w:val="20"/>
+          <w:szCs w:val="20"/>
+        </w:rPr>
+        <w:tab/>
+      </w:r>
+      <w:r>
+        <w:rPr>
+          <w:rFonts w:ascii="Courier New" w:hAnsi="Courier New" w:cs="Courier New"/>
+          <w:color w:val="000000"/>
+          <w:sz w:val="20"/>
+          <w:szCs w:val="20"/>
+        </w:rPr>
+        <w:tab/>
+      </w:r>
+      <w:proofErr w:type="spellStart"/>
+      <w:proofErr w:type="gramStart"/>
+      <w:r>
+        <w:rPr>
+          <w:rFonts w:ascii="Courier New" w:hAnsi="Courier New" w:cs="Courier New"/>
+          <w:color w:val="000000"/>
+          <w:sz w:val="20"/>
+          <w:szCs w:val="20"/>
+        </w:rPr>
+        <w:t>vPortExitCritical</w:t>
+      </w:r>
+      <w:proofErr w:type="spellEnd"/>
+      <w:r>
+        <w:rPr>
+          <w:rFonts w:ascii="Courier New" w:hAnsi="Courier New" w:cs="Courier New"/>
+          <w:color w:val="000000"/>
+          <w:sz w:val="20"/>
+          <w:szCs w:val="20"/>
+        </w:rPr>
+        <w:t>(</w:t>
+      </w:r>
+      <w:proofErr w:type="gramEnd"/>
+      <w:r>
+        <w:rPr>
+          <w:rFonts w:ascii="Courier New" w:hAnsi="Courier New" w:cs="Courier New"/>
+          <w:color w:val="000000"/>
+          <w:sz w:val="20"/>
+          <w:szCs w:val="20"/>
+        </w:rPr>
+        <w:t>);</w:t>
+      </w:r>
+    </w:p>
+    <w:p>
+      <w:pPr>
+        <w:autoSpaceDE w:val="0"/>
+        <w:autoSpaceDN w:val="0"/>
+        <w:adjustRightInd w:val="0"/>
+        <w:spacing w:after="0" w:line="240" w:lineRule="auto"/>
+        <w:rPr>
+          <w:rFonts w:ascii="Courier New" w:hAnsi="Courier New" w:cs="Courier New"/>
+          <w:sz w:val="20"/>
+          <w:szCs w:val="20"/>
+        </w:rPr>
+      </w:pPr>
+    </w:p>
+    <w:p>
+      <w:pPr>
+        <w:autoSpaceDE w:val="0"/>
+        <w:autoSpaceDN w:val="0"/>
+        <w:adjustRightInd w:val="0"/>
+        <w:spacing w:after="0" w:line="240" w:lineRule="auto"/>
+        <w:rPr>
+          <w:rFonts w:ascii="Courier New" w:hAnsi="Courier New" w:cs="Courier New"/>
+          <w:sz w:val="20"/>
+          <w:szCs w:val="20"/>
+        </w:rPr>
+      </w:pPr>
+      <w:r>
+        <w:rPr>
+          <w:rFonts w:ascii="Courier New" w:hAnsi="Courier New" w:cs="Courier New"/>
+          <w:color w:val="000000"/>
+          <w:sz w:val="20"/>
+          <w:szCs w:val="20"/>
+        </w:rPr>
+        <w:tab/>
+      </w:r>
+      <w:r>
+        <w:rPr>
+          <w:rFonts w:ascii="Courier New" w:hAnsi="Courier New" w:cs="Courier New"/>
+          <w:color w:val="000000"/>
+          <w:sz w:val="20"/>
+          <w:szCs w:val="20"/>
+        </w:rPr>
+        <w:tab/>
+      </w:r>
+      <w:proofErr w:type="spellStart"/>
+      <w:proofErr w:type="gramStart"/>
+      <w:r>
+        <w:rPr>
+          <w:rFonts w:ascii="Courier New" w:hAnsi="Courier New" w:cs="Courier New"/>
+          <w:b/>
+          <w:bCs/>
+          <w:color w:val="7F0055"/>
+          <w:sz w:val="20"/>
+          <w:szCs w:val="20"/>
+        </w:rPr>
+        <w:t>if</w:t>
+      </w:r>
+      <w:proofErr w:type="spellEnd"/>
+      <w:proofErr w:type="gramEnd"/>
+      <w:r>
+        <w:rPr>
+          <w:rFonts w:ascii="Courier New" w:hAnsi="Courier New" w:cs="Courier New"/>
+          <w:color w:val="000000"/>
+          <w:sz w:val="20"/>
+          <w:szCs w:val="20"/>
+        </w:rPr>
+        <w:t xml:space="preserve"> (</w:t>
+      </w:r>
+      <w:proofErr w:type="spellStart"/>
+      <w:r>
+        <w:rPr>
+          <w:rFonts w:ascii="Courier New" w:hAnsi="Courier New" w:cs="Courier New"/>
+          <w:color w:val="000000"/>
+          <w:sz w:val="20"/>
+          <w:szCs w:val="20"/>
+        </w:rPr>
+        <w:t>tx_callback</w:t>
+      </w:r>
+      <w:proofErr w:type="spellEnd"/>
+      <w:r>
+        <w:rPr>
+          <w:rFonts w:ascii="Courier New" w:hAnsi="Courier New" w:cs="Courier New"/>
+          <w:color w:val="000000"/>
+          <w:sz w:val="20"/>
+          <w:szCs w:val="20"/>
+        </w:rPr>
+        <w:t xml:space="preserve"> != NULL)</w:t>
+      </w:r>
+    </w:p>
+    <w:p>
+      <w:pPr>
+        <w:autoSpaceDE w:val="0"/>
+        <w:autoSpaceDN w:val="0"/>
+        <w:adjustRightInd w:val="0"/>
+        <w:spacing w:after="0" w:line="240" w:lineRule="auto"/>
+        <w:rPr>
+          <w:rFonts w:ascii="Courier New" w:hAnsi="Courier New" w:cs="Courier New"/>
+          <w:sz w:val="20"/>
+          <w:szCs w:val="20"/>
+        </w:rPr>
+      </w:pPr>
+      <w:r>
+        <w:rPr>
+          <w:rFonts w:ascii="Courier New" w:hAnsi="Courier New" w:cs="Courier New"/>
+          <w:color w:val="000000"/>
+          <w:sz w:val="20"/>
+          <w:szCs w:val="20"/>
+        </w:rPr>
+        <w:tab/>
+      </w:r>
+      <w:r>
+        <w:rPr>
+          <w:rFonts w:ascii="Courier New" w:hAnsi="Courier New" w:cs="Courier New"/>
+          <w:color w:val="000000"/>
+          <w:sz w:val="20"/>
+          <w:szCs w:val="20"/>
+        </w:rPr>
+        <w:tab/>
+        <w:t>{</w:t>
+      </w:r>
+    </w:p>
+    <w:p>
+      <w:pPr>
+        <w:autoSpaceDE w:val="0"/>
+        <w:autoSpaceDN w:val="0"/>
+        <w:adjustRightInd w:val="0"/>
+        <w:spacing w:after="0" w:line="240" w:lineRule="auto"/>
+        <w:rPr>
+          <w:rFonts w:ascii="Courier New" w:hAnsi="Courier New" w:cs="Courier New"/>
+          <w:sz w:val="20"/>
+          <w:szCs w:val="20"/>
+        </w:rPr>
+      </w:pPr>
+      <w:r>
+        <w:rPr>
+          <w:rFonts w:ascii="Courier New" w:hAnsi="Courier New" w:cs="Courier New"/>
+          <w:color w:val="000000"/>
+          <w:sz w:val="20"/>
+          <w:szCs w:val="20"/>
+        </w:rPr>
+        <w:tab/>
+      </w:r>
+      <w:r>
+        <w:rPr>
+          <w:rFonts w:ascii="Courier New" w:hAnsi="Courier New" w:cs="Courier New"/>
+          <w:color w:val="000000"/>
+          <w:sz w:val="20"/>
+          <w:szCs w:val="20"/>
+        </w:rPr>
+        <w:tab/>
+      </w:r>
+      <w:r>
+        <w:rPr>
+          <w:rFonts w:ascii="Courier New" w:hAnsi="Courier New" w:cs="Courier New"/>
+          <w:color w:val="000000"/>
+          <w:sz w:val="20"/>
+          <w:szCs w:val="20"/>
+        </w:rPr>
+        <w:tab/>
+      </w:r>
+      <w:proofErr w:type="spellStart"/>
+      <w:proofErr w:type="gramStart"/>
+      <w:r>
+        <w:rPr>
+          <w:rFonts w:ascii="Courier New" w:hAnsi="Courier New" w:cs="Courier New"/>
+          <w:color w:val="000000"/>
+          <w:sz w:val="20"/>
+          <w:szCs w:val="20"/>
+        </w:rPr>
+        <w:t>tx</w:t>
+      </w:r>
+      <w:proofErr w:type="gramEnd"/>
+      <w:r>
+        <w:rPr>
+          <w:rFonts w:ascii="Courier New" w:hAnsi="Courier New" w:cs="Courier New"/>
+          <w:color w:val="000000"/>
+          <w:sz w:val="20"/>
+          <w:szCs w:val="20"/>
+        </w:rPr>
+        <w:t>_callback</w:t>
+      </w:r>
+      <w:proofErr w:type="spellEnd"/>
+      <w:r>
+        <w:rPr>
+          <w:rFonts w:ascii="Courier New" w:hAnsi="Courier New" w:cs="Courier New"/>
+          <w:color w:val="000000"/>
+          <w:sz w:val="20"/>
+          <w:szCs w:val="20"/>
+        </w:rPr>
+        <w:t>(</w:t>
+      </w:r>
+      <w:proofErr w:type="spellStart"/>
+      <w:r>
+        <w:rPr>
+          <w:rFonts w:ascii="Courier New" w:hAnsi="Courier New" w:cs="Courier New"/>
+          <w:color w:val="000000"/>
+          <w:sz w:val="20"/>
+          <w:szCs w:val="20"/>
+        </w:rPr>
+        <w:t>msg</w:t>
+      </w:r>
+      <w:proofErr w:type="spellEnd"/>
+      <w:r>
+        <w:rPr>
+          <w:rFonts w:ascii="Courier New" w:hAnsi="Courier New" w:cs="Courier New"/>
+          <w:color w:val="000000"/>
+          <w:sz w:val="20"/>
+          <w:szCs w:val="20"/>
+        </w:rPr>
+        <w:t>);</w:t>
+      </w:r>
+    </w:p>
+    <w:p>
+      <w:pPr>
+        <w:autoSpaceDE w:val="0"/>
+        <w:autoSpaceDN w:val="0"/>
+        <w:adjustRightInd w:val="0"/>
+        <w:spacing w:after="0" w:line="240" w:lineRule="auto"/>
+        <w:rPr>
+          <w:rFonts w:ascii="Courier New" w:hAnsi="Courier New" w:cs="Courier New"/>
+          <w:sz w:val="20"/>
+          <w:szCs w:val="20"/>
+        </w:rPr>
+      </w:pPr>
+      <w:r>
+        <w:rPr>
+          <w:rFonts w:ascii="Courier New" w:hAnsi="Courier New" w:cs="Courier New"/>
+          <w:color w:val="000000"/>
+          <w:sz w:val="20"/>
+          <w:szCs w:val="20"/>
+        </w:rPr>
+        <w:tab/>
+      </w:r>
+      <w:r>
+        <w:rPr>
+          <w:rFonts w:ascii="Courier New" w:hAnsi="Courier New" w:cs="Courier New"/>
+          <w:color w:val="000000"/>
+          <w:sz w:val="20"/>
+          <w:szCs w:val="20"/>
+        </w:rPr>
+        <w:tab/>
+        <w:t>}</w:t>
+      </w:r>
+    </w:p>
+    <w:p>
+      <w:pPr>
+        <w:autoSpaceDE w:val="0"/>
+        <w:autoSpaceDN w:val="0"/>
+        <w:adjustRightInd w:val="0"/>
+        <w:spacing w:after="0" w:line="240" w:lineRule="auto"/>
+        <w:rPr>
+          <w:rFonts w:ascii="Courier New" w:hAnsi="Courier New" w:cs="Courier New"/>
+          <w:sz w:val="20"/>
+          <w:szCs w:val="20"/>
+        </w:rPr>
+      </w:pPr>
+    </w:p>
+    <w:p>
+      <w:pPr>
+        <w:autoSpaceDE w:val="0"/>
+        <w:autoSpaceDN w:val="0"/>
+        <w:adjustRightInd w:val="0"/>
+        <w:spacing w:after="0" w:line="240" w:lineRule="auto"/>
+        <w:rPr>
+          <w:rFonts w:ascii="Courier New" w:hAnsi="Courier New" w:cs="Courier New"/>
+          <w:sz w:val="20"/>
+          <w:szCs w:val="20"/>
+        </w:rPr>
+      </w:pPr>
+      <w:r>
+        <w:rPr>
+          <w:rFonts w:ascii="Courier New" w:hAnsi="Courier New" w:cs="Courier New"/>
+          <w:color w:val="000000"/>
+          <w:sz w:val="20"/>
+          <w:szCs w:val="20"/>
+        </w:rPr>
+        <w:tab/>
+      </w:r>
+      <w:r>
+        <w:rPr>
+          <w:rFonts w:ascii="Courier New" w:hAnsi="Courier New" w:cs="Courier New"/>
+          <w:color w:val="000000"/>
+          <w:sz w:val="20"/>
+          <w:szCs w:val="20"/>
+        </w:rPr>
+        <w:tab/>
+      </w:r>
+      <w:proofErr w:type="spellStart"/>
+      <w:proofErr w:type="gramStart"/>
+      <w:r>
+        <w:rPr>
+          <w:rFonts w:ascii="Courier New" w:hAnsi="Courier New" w:cs="Courier New"/>
+          <w:color w:val="000000"/>
+          <w:sz w:val="20"/>
+          <w:szCs w:val="20"/>
+        </w:rPr>
+        <w:t>vTaskDelay</w:t>
+      </w:r>
+      <w:proofErr w:type="spellEnd"/>
+      <w:r>
+        <w:rPr>
+          <w:rFonts w:ascii="Courier New" w:hAnsi="Courier New" w:cs="Courier New"/>
+          <w:color w:val="000000"/>
+          <w:sz w:val="20"/>
+          <w:szCs w:val="20"/>
+        </w:rPr>
+        <w:t>( 800</w:t>
+      </w:r>
+      <w:proofErr w:type="gramEnd"/>
+      <w:r>
+        <w:rPr>
+          <w:rFonts w:ascii="Courier New" w:hAnsi="Courier New" w:cs="Courier New"/>
+          <w:color w:val="000000"/>
+          <w:sz w:val="20"/>
+          <w:szCs w:val="20"/>
+        </w:rPr>
+        <w:t xml:space="preserve"> / </w:t>
+      </w:r>
+      <w:proofErr w:type="spellStart"/>
+      <w:r>
+        <w:rPr>
+          <w:rFonts w:ascii="Courier New" w:hAnsi="Courier New" w:cs="Courier New"/>
+          <w:color w:val="000000"/>
+          <w:sz w:val="20"/>
+          <w:szCs w:val="20"/>
+        </w:rPr>
+        <w:t>portTICK_RATE_MS</w:t>
+      </w:r>
+      <w:proofErr w:type="spellEnd"/>
+      <w:r>
+        <w:rPr>
+          <w:rFonts w:ascii="Courier New" w:hAnsi="Courier New" w:cs="Courier New"/>
+          <w:color w:val="000000"/>
+          <w:sz w:val="20"/>
+          <w:szCs w:val="20"/>
+        </w:rPr>
+        <w:t xml:space="preserve"> );</w:t>
+      </w:r>
+    </w:p>
+    <w:p>
+      <w:pPr>
+        <w:autoSpaceDE w:val="0"/>
+        <w:autoSpaceDN w:val="0"/>
+        <w:adjustRightInd w:val="0"/>
+        <w:spacing w:after="0" w:line="240" w:lineRule="auto"/>
+        <w:rPr>
+          <w:rFonts w:ascii="Courier New" w:hAnsi="Courier New" w:cs="Courier New"/>
+          <w:sz w:val="20"/>
+          <w:szCs w:val="20"/>
+        </w:rPr>
+      </w:pPr>
+      <w:r>
+        <w:rPr>
+          <w:rFonts w:ascii="Courier New" w:hAnsi="Courier New" w:cs="Courier New"/>
+          <w:color w:val="000000"/>
+          <w:sz w:val="20"/>
+          <w:szCs w:val="20"/>
+        </w:rPr>
+        <w:tab/>
+        <w:t>}</w:t>
+      </w:r>
+    </w:p>
+    <w:p>
+      <w:pPr>
+        <w:jc w:val="both"/>
+        <w:rPr>
+          <w:rFonts w:ascii="Times New Roman" w:eastAsia="Times New Roman" w:hAnsi="Times New Roman" w:cs="Times New Roman"/>
+          <w:sz w:val="24"/>
+          <w:szCs w:val="24"/>
+        </w:rPr>
+      </w:pPr>
+      <w:r>
+        <w:rPr>
+          <w:rFonts w:ascii="Courier New" w:hAnsi="Courier New" w:cs="Courier New"/>
+          <w:color w:val="000000"/>
+          <w:sz w:val="20"/>
+          <w:szCs w:val="20"/>
+        </w:rPr>
+        <w:t>}</w:t>
+      </w:r>
+      <w:r>
+        <w:rPr>
+          <w:rFonts w:ascii="Courier New" w:hAnsi="Courier New" w:cs="Courier New"/>
+          <w:color w:val="000000"/>
+          <w:sz w:val="20"/>
+          <w:szCs w:val="20"/>
+        </w:rPr>
+        <w:br/>
+      </w:r>
+    </w:p>
+    <w:p>
+      <w:pPr>
+        <w:ind w:firstLine="567"/>
+        <w:jc w:val="both"/>
+        <w:rPr>
+          <w:rFonts w:ascii="Times New Roman" w:eastAsia="Times New Roman" w:hAnsi="Times New Roman" w:cs="Times New Roman"/>
+          <w:sz w:val="24"/>
+          <w:szCs w:val="24"/>
+        </w:rPr>
+      </w:pPr>
+      <w:r>
+        <w:rPr>
+          <w:rFonts w:ascii="Times New Roman" w:eastAsia="Times New Roman" w:hAnsi="Times New Roman" w:cs="Times New Roman"/>
+          <w:sz w:val="24"/>
+          <w:szCs w:val="24"/>
+        </w:rPr>
+        <w:t>A relação entre as tarefas e serviços e o fluxo de mensagens entre</w:t>
+      </w:r>
+      <w:r>
+        <w:rPr>
+          <w:rFonts w:ascii="Times New Roman" w:eastAsia="Times New Roman" w:hAnsi="Times New Roman" w:cs="Times New Roman"/>
+          <w:sz w:val="24"/>
+          <w:szCs w:val="24"/>
+        </w:rPr>
+        <w:t xml:space="preserve"> essas</w:t>
+      </w:r>
+      <w:r>
+        <w:rPr>
+          <w:rFonts w:ascii="Times New Roman" w:eastAsia="Times New Roman" w:hAnsi="Times New Roman" w:cs="Times New Roman"/>
+          <w:sz w:val="24"/>
+          <w:szCs w:val="24"/>
+        </w:rPr>
+        <w:t xml:space="preserve"> tarefas pode</w:t>
+      </w:r>
+      <w:r>
+        <w:rPr>
+          <w:rFonts w:ascii="Times New Roman" w:eastAsia="Times New Roman" w:hAnsi="Times New Roman" w:cs="Times New Roman"/>
+          <w:sz w:val="24"/>
+          <w:szCs w:val="24"/>
+        </w:rPr>
+        <w:t>m</w:t>
+      </w:r>
+      <w:r>
+        <w:rPr>
+          <w:rFonts w:ascii="Times New Roman" w:eastAsia="Times New Roman" w:hAnsi="Times New Roman" w:cs="Times New Roman"/>
+          <w:sz w:val="24"/>
+          <w:szCs w:val="24"/>
+        </w:rPr>
+        <w:t xml:space="preserve"> s</w:t>
+      </w:r>
+      <w:r>
+        <w:rPr>
+          <w:rFonts w:ascii="Times New Roman" w:eastAsia="Times New Roman" w:hAnsi="Times New Roman" w:cs="Times New Roman"/>
+          <w:sz w:val="24"/>
+          <w:szCs w:val="24"/>
+        </w:rPr>
+        <w:t>er visualizado</w:t>
+      </w:r>
+      <w:r>
+        <w:rPr>
+          <w:rFonts w:ascii="Times New Roman" w:eastAsia="Times New Roman" w:hAnsi="Times New Roman" w:cs="Times New Roman"/>
+          <w:sz w:val="24"/>
+          <w:szCs w:val="24"/>
+        </w:rPr>
+        <w:t>s</w:t>
+      </w:r>
+      <w:r>
+        <w:rPr>
+          <w:rFonts w:ascii="Times New Roman" w:eastAsia="Times New Roman" w:hAnsi="Times New Roman" w:cs="Times New Roman"/>
+          <w:sz w:val="24"/>
+          <w:szCs w:val="24"/>
+        </w:rPr>
+        <w:t xml:space="preserve"> na figura aba</w:t>
+      </w:r>
+      <w:r>
+        <w:rPr>
+          <w:rFonts w:ascii="Times New Roman" w:eastAsia="Times New Roman" w:hAnsi="Times New Roman" w:cs="Times New Roman"/>
+          <w:sz w:val="24"/>
+          <w:szCs w:val="24"/>
+        </w:rPr>
+        <w:t>ixo. Ainda</w:t>
+      </w:r>
+      <w:r>
+        <w:rPr>
+          <w:rFonts w:ascii="Times New Roman" w:eastAsia="Times New Roman" w:hAnsi="Times New Roman" w:cs="Times New Roman"/>
+          <w:sz w:val="24"/>
+          <w:szCs w:val="24"/>
+        </w:rPr>
+        <w:t xml:space="preserve">, é possível verificar as </w:t>
+      </w:r>
+      <w:r>
+        <w:rPr>
+          <w:rFonts w:ascii="Times New Roman" w:eastAsia="Times New Roman" w:hAnsi="Times New Roman" w:cs="Times New Roman"/>
+          <w:sz w:val="24"/>
+          <w:szCs w:val="24"/>
+        </w:rPr>
+        <w:t xml:space="preserve">quais as </w:t>
+      </w:r>
+      <w:r>
+        <w:rPr>
+          <w:rFonts w:ascii="Times New Roman" w:eastAsia="Times New Roman" w:hAnsi="Times New Roman" w:cs="Times New Roman"/>
+          <w:sz w:val="24"/>
+          <w:szCs w:val="24"/>
+        </w:rPr>
+        <w:t xml:space="preserve">tarefas que publicam mensagens em cada </w:t>
+      </w:r>
+      <w:r>
+        <w:rPr>
+          <w:rFonts w:ascii="Times New Roman" w:eastAsia="Times New Roman" w:hAnsi="Times New Roman" w:cs="Times New Roman"/>
+          <w:sz w:val="24"/>
+          <w:szCs w:val="24"/>
+        </w:rPr>
+        <w:t xml:space="preserve">uma das </w:t>
+      </w:r>
+      <w:r>
+        <w:rPr>
+          <w:rFonts w:ascii="Times New Roman" w:eastAsia="Times New Roman" w:hAnsi="Times New Roman" w:cs="Times New Roman"/>
+          <w:sz w:val="24"/>
+          <w:szCs w:val="24"/>
+        </w:rPr>
+        <w:t>fila</w:t>
+      </w:r>
+      <w:r>
+        <w:rPr>
+          <w:rFonts w:ascii="Times New Roman" w:eastAsia="Times New Roman" w:hAnsi="Times New Roman" w:cs="Times New Roman"/>
+          <w:sz w:val="24"/>
+          <w:szCs w:val="24"/>
+        </w:rPr>
+        <w:t>s</w:t>
+      </w:r>
+      <w:r>
+        <w:rPr>
+          <w:rFonts w:ascii="Times New Roman" w:eastAsia="Times New Roman" w:hAnsi="Times New Roman" w:cs="Times New Roman"/>
+          <w:sz w:val="24"/>
+          <w:szCs w:val="24"/>
+        </w:rPr>
+        <w:t xml:space="preserve"> e quais tarefas consomem essas mensagens.</w:t>
+      </w:r>
+      <w:r>
+        <w:rPr>
+          <w:rFonts w:ascii="Times New Roman" w:eastAsia="Times New Roman" w:hAnsi="Times New Roman" w:cs="Times New Roman"/>
+          <w:sz w:val="24"/>
+          <w:szCs w:val="24"/>
+        </w:rPr>
+        <w:br/>
+      </w:r>
+    </w:p>
+    <w:p>
+      <w:pPr>
+        <w:ind w:left="-1276" w:firstLine="567"/>
+        <w:jc w:val="center"/>
+        <w:rPr>
+          <w:rFonts w:ascii="Times New Roman" w:eastAsia="Times New Roman" w:hAnsi="Times New Roman" w:cs="Times New Roman"/>
+          <w:sz w:val="24"/>
+          <w:szCs w:val="24"/>
+        </w:rPr>
+      </w:pPr>
+      <w:r>
+        <w:rPr>
+          <w:rFonts w:ascii="Times New Roman" w:eastAsia="Times New Roman" w:hAnsi="Times New Roman" w:cs="Times New Roman"/>
+          <w:noProof/>
+          <w:sz w:val="24"/>
+          <w:szCs w:val="24"/>
+        </w:rPr>
+        <w:drawing>
+          <wp:inline distT="0" distB="0" distL="0" distR="0">
+            <wp:extent cx="6148552" cy="3497390"/>
+            <wp:effectExtent l="0" t="0" r="5080" b="8255"/>
+            <wp:docPr id="3" name="Imagem 3" descr="C:\Users\samuelpereira\Desktop\SW_Architecture_diagram (3).png"/>
+            <wp:cNvGraphicFramePr>
+              <a:graphicFrameLocks xmlns:a="http://schemas.openxmlformats.org/drawingml/2006/main" noChangeAspect="1"/>
+            </wp:cNvGraphicFramePr>
+            <a:graphic xmlns:a="http://schemas.openxmlformats.org/drawingml/2006/main">
+              <a:graphicData uri="http://schemas.openxmlformats.org/drawingml/2006/picture">
+                <pic:pic xmlns:pic="http://schemas.openxmlformats.org/drawingml/2006/picture">
+                  <pic:nvPicPr>
+                    <pic:cNvPr id="0" name="Picture 2" descr="C:\Users\samuelpereira\Desktop\SW_Architecture_diagram (3).png"/>
+                    <pic:cNvPicPr>
+                      <a:picLocks noChangeAspect="1" noChangeArrowheads="1"/>
+                    </pic:cNvPicPr>
+                  </pic:nvPicPr>
+                  <pic:blipFill>
+                    <a:blip r:embed="rId11">
+                      <a:extLst>
+                        <a:ext uri="{28A0092B-C50C-407E-A947-70E740481C1C}">
+                          <a14:useLocalDpi xmlns:a14="http://schemas.microsoft.com/office/drawing/2010/main" val="0"/>
+                        </a:ext>
+                      </a:extLst>
+                    </a:blip>
+                    <a:srcRect/>
+                    <a:stretch>
+                      <a:fillRect/>
+                    </a:stretch>
+                  </pic:blipFill>
+                  <pic:spPr bwMode="auto">
+                    <a:xfrm>
+                      <a:off x="0" y="0"/>
+                      <a:ext cx="6162961" cy="3505586"/>
+                    </a:xfrm>
+                    <a:prstGeom prst="rect">
+                      <a:avLst/>
+                    </a:prstGeom>
+                    <a:noFill/>
+                    <a:ln>
+                      <a:noFill/>
+                    </a:ln>
+                  </pic:spPr>
+                </pic:pic>
+              </a:graphicData>
+            </a:graphic>
+          </wp:inline>
+        </w:drawing>
+      </w:r>
+      <w:bookmarkStart w:id="0" w:name="_GoBack"/>
+      <w:bookmarkEnd w:id="0"/>
+    </w:p>
+    <w:p>
+      <w:pPr>
+        <w:ind w:firstLine="567"/>
+        <w:rPr>
+          <w:rFonts w:ascii="Times New Roman" w:eastAsia="Times New Roman" w:hAnsi="Times New Roman" w:cs="Times New Roman"/>
+          <w:sz w:val="24"/>
+          <w:szCs w:val="24"/>
+        </w:rPr>
+      </w:pPr>
+    </w:p>
+    <w:p>
+      <w:pPr>
+        <w:ind w:firstLine="567"/>
+        <w:rPr>
+          <w:rFonts w:ascii="Times New Roman" w:eastAsia="Times New Roman" w:hAnsi="Times New Roman" w:cs="Times New Roman"/>
+          <w:sz w:val="24"/>
+          <w:szCs w:val="24"/>
+        </w:rPr>
+      </w:pPr>
+      <w:r>
+        <w:rPr>
+          <w:rFonts w:ascii="Times New Roman" w:eastAsia="Times New Roman" w:hAnsi="Times New Roman" w:cs="Times New Roman"/>
+          <w:sz w:val="24"/>
+          <w:szCs w:val="24"/>
+        </w:rPr>
+        <w:lastRenderedPageBreak/>
         <w:t>Para criação do cliente, foi utilizado o framework web Angular, segue abaixo código da aplicação principal do front-</w:t>
       </w:r>
       <w:proofErr w:type="spellStart"/>
@@ -15488,6 +16889,14 @@
         </w:rPr>
         <w:t xml:space="preserve"> as requisições para o servidor.</w:t>
       </w:r>
+      <w:r>
+        <w:rPr>
+          <w:rFonts w:ascii="Times New Roman" w:eastAsia="Times New Roman" w:hAnsi="Times New Roman" w:cs="Times New Roman"/>
+          <w:sz w:val="24"/>
+          <w:szCs w:val="24"/>
+        </w:rPr>
+        <w:br/>
+      </w:r>
     </w:p>
     <w:p>
       <w:pPr>
@@ -15505,7 +16914,6 @@
           <w:sz w:val="24"/>
           <w:szCs w:val="24"/>
         </w:rPr>
-        <w:lastRenderedPageBreak/>
         <w:drawing>
           <wp:inline distT="114300" distB="114300" distL="114300" distR="114300">
             <wp:extent cx="4695825" cy="7334250"/>
@@ -15520,7 +16928,7 @@
                     <pic:cNvPicPr preferRelativeResize="0"/>
                   </pic:nvPicPr>
                   <pic:blipFill>
-                    <a:blip r:embed="rId11"/>
+                    <a:blip r:embed="rId12"/>
                     <a:srcRect/>
                     <a:stretch>
                       <a:fillRect/>
@@ -15574,35 +16982,14 @@
     </w:p>
     <w:p>
       <w:pPr>
-        <w:ind w:firstLine="567"/>
         <w:rPr>
           <w:rFonts w:ascii="Times New Roman" w:eastAsia="Times New Roman" w:hAnsi="Times New Roman" w:cs="Times New Roman"/>
           <w:b/>
-          <w:sz w:val="24"/>
-          <w:szCs w:val="24"/>
-        </w:rPr>
-      </w:pPr>
-    </w:p>
-    <w:p>
-      <w:pPr>
-        <w:rPr>
-          <w:rFonts w:ascii="Times New Roman" w:eastAsia="Times New Roman" w:hAnsi="Times New Roman" w:cs="Times New Roman"/>
-          <w:b/>
-          <w:color w:val="000000"/>
-          <w:sz w:val="24"/>
-          <w:szCs w:val="24"/>
-        </w:rPr>
-      </w:pPr>
-      <w:r>
-        <w:rPr>
-          <w:rFonts w:ascii="Times New Roman" w:eastAsia="Times New Roman" w:hAnsi="Times New Roman" w:cs="Times New Roman"/>
-          <w:b/>
-          <w:color w:val="000000"/>
-          <w:sz w:val="24"/>
-          <w:szCs w:val="24"/>
-        </w:rPr>
-        <w:br w:type="page"/>
-      </w:r>
+          <w:color w:val="000000"/>
+          <w:sz w:val="24"/>
+          <w:szCs w:val="24"/>
+        </w:rPr>
+      </w:pPr>
     </w:p>
     <w:p>
       <w:pPr>
@@ -15803,7 +17190,7 @@
                     <pic:cNvPicPr preferRelativeResize="0"/>
                   </pic:nvPicPr>
                   <pic:blipFill>
-                    <a:blip r:embed="rId12"/>
+                    <a:blip r:embed="rId13"/>
                     <a:srcRect/>
                     <a:stretch>
                       <a:fillRect/>
@@ -15893,7 +17280,7 @@
                     <pic:cNvPicPr preferRelativeResize="0"/>
                   </pic:nvPicPr>
                   <pic:blipFill>
-                    <a:blip r:embed="rId13"/>
+                    <a:blip r:embed="rId14"/>
                     <a:srcRect/>
                     <a:stretch>
                       <a:fillRect/>
@@ -16103,7 +17490,7 @@
       </w:r>
     </w:p>
     <w:sectPr>
-      <w:headerReference w:type="default" r:id="rId14"/>
+      <w:headerReference w:type="default" r:id="rId15"/>
       <w:pgSz w:w="11906" w:h="16838"/>
       <w:pgMar w:top="1417" w:right="707" w:bottom="993" w:left="1701" w:header="708" w:footer="708" w:gutter="0"/>
       <w:pgNumType w:start="1"/>
@@ -16900,6 +18287,7 @@
   <w:style w:type="character" w:default="1" w:styleId="Fontepargpadro">
     <w:name w:val="Default Paragraph Font"/>
     <w:uiPriority w:val="1"/>
+    <w:semiHidden/>
     <w:unhideWhenUsed/>
   </w:style>
   <w:style w:type="table" w:default="1" w:styleId="Tabelanormal">

</xml_diff>